<commit_message>
contenido y de agrego 4.3
</commit_message>
<xml_diff>
--- a/Git-Github.docx
+++ b/Git-Github.docx
@@ -1238,6 +1238,7 @@
           <w:rPr>
             <w:rStyle w:val="Hipervnculo"/>
             <w:rFonts w:cs="Arial"/>
+            <w:b/>
             <w:noProof/>
             <w:szCs w:val="24"/>
             <w:u w:val="none"/>
@@ -1302,6 +1303,7 @@
           <w:rPr>
             <w:rStyle w:val="Hipervnculo"/>
             <w:rFonts w:cs="Arial"/>
+            <w:b/>
             <w:noProof/>
             <w:szCs w:val="24"/>
             <w:u w:val="none"/>
@@ -1366,6 +1368,7 @@
           <w:rPr>
             <w:rStyle w:val="Hipervnculo"/>
             <w:rFonts w:cs="Arial"/>
+            <w:b/>
             <w:noProof/>
             <w:szCs w:val="24"/>
             <w:u w:val="none"/>
@@ -1430,6 +1433,7 @@
           <w:rPr>
             <w:rStyle w:val="Hipervnculo"/>
             <w:rFonts w:cs="Arial"/>
+            <w:b/>
             <w:noProof/>
             <w:szCs w:val="24"/>
             <w:u w:val="none"/>
@@ -1477,7 +1481,44 @@
             <w:webHidden/>
             <w:szCs w:val="24"/>
           </w:rPr>
-          <w:fldChar w:fldCharType="begin"/>
+          <w:t>6</w:t>
+        </w:r>
+      </w:hyperlink>
+    </w:p>
+    <w:p>
+      <w:pPr>
+        <w:pStyle w:val="TDC2"/>
+      </w:pPr>
+      <w:hyperlink w:anchor="_Toc304442597" w:history="1">
+        <w:r>
+          <w:rPr>
+            <w:rStyle w:val="Hipervnculo"/>
+            <w:rFonts w:cs="Arial"/>
+            <w:b/>
+            <w:noProof/>
+            <w:szCs w:val="24"/>
+            <w:u w:val="none"/>
+          </w:rPr>
+          <w:t>4.1</w:t>
+        </w:r>
+        <w:r>
+          <w:rPr>
+            <w:rFonts w:eastAsiaTheme="minorEastAsia" w:cs="Arial"/>
+            <w:noProof/>
+            <w:szCs w:val="24"/>
+            <w:lang w:val="de-DE" w:eastAsia="de-DE"/>
+          </w:rPr>
+          <w:tab/>
+        </w:r>
+        <w:r>
+          <w:rPr>
+            <w:rStyle w:val="Hipervnculo"/>
+            <w:rFonts w:cs="Arial"/>
+            <w:noProof/>
+            <w:szCs w:val="24"/>
+            <w:u w:val="none"/>
+          </w:rPr>
+          <w:t>ACCUREV</w:t>
         </w:r>
         <w:r>
           <w:rPr>
@@ -1486,7 +1527,7 @@
             <w:webHidden/>
             <w:szCs w:val="24"/>
           </w:rPr>
-          <w:instrText xml:space="preserve"> PAGEREF _Toc304442596 \h </w:instrText>
+          <w:tab/>
         </w:r>
         <w:r>
           <w:rPr>
@@ -1495,6 +1536,147 @@
             <w:webHidden/>
             <w:szCs w:val="24"/>
           </w:rPr>
+          <w:t>6</w:t>
+        </w:r>
+      </w:hyperlink>
+    </w:p>
+    <w:p>
+      <w:pPr>
+        <w:pStyle w:val="TDC2"/>
+        <w:ind w:left="360"/>
+      </w:pPr>
+      <w:r>
+        <w:t xml:space="preserve"> </w:t>
+      </w:r>
+      <w:hyperlink w:anchor="_Toc304442598" w:history="1">
+        <w:r>
+          <w:rPr>
+            <w:rStyle w:val="Hipervnculo"/>
+            <w:rFonts w:cs="Arial"/>
+            <w:b/>
+            <w:noProof/>
+            <w:szCs w:val="24"/>
+            <w:u w:val="none"/>
+          </w:rPr>
+          <w:t>4.1.1</w:t>
+        </w:r>
+        <w:r>
+          <w:rPr>
+            <w:rStyle w:val="Hipervnculo"/>
+            <w:rFonts w:cs="Arial"/>
+            <w:noProof/>
+            <w:szCs w:val="24"/>
+            <w:u w:val="none"/>
+          </w:rPr>
+          <w:t xml:space="preserve">    VENTAJAS</w:t>
+        </w:r>
+        <w:r>
+          <w:rPr>
+            <w:noProof/>
+            <w:webHidden/>
+          </w:rPr>
+          <w:tab/>
+        </w:r>
+        <w:r>
+          <w:rPr>
+            <w:noProof/>
+            <w:webHidden/>
+          </w:rPr>
+          <w:t>6</w:t>
+        </w:r>
+      </w:hyperlink>
+    </w:p>
+    <w:p>
+      <w:pPr>
+        <w:pStyle w:val="TDC2"/>
+        <w:ind w:left="360"/>
+      </w:pPr>
+      <w:r>
+        <w:t xml:space="preserve"> </w:t>
+      </w:r>
+      <w:hyperlink w:anchor="_Toc304442598" w:history="1">
+        <w:r>
+          <w:rPr>
+            <w:rStyle w:val="Hipervnculo"/>
+            <w:rFonts w:cs="Arial"/>
+            <w:b/>
+            <w:noProof/>
+            <w:szCs w:val="24"/>
+            <w:u w:val="none"/>
+          </w:rPr>
+          <w:t>4.1.</w:t>
+        </w:r>
+        <w:r>
+          <w:rPr>
+            <w:rStyle w:val="Hipervnculo"/>
+            <w:rFonts w:cs="Arial"/>
+            <w:b/>
+            <w:noProof/>
+            <w:szCs w:val="24"/>
+            <w:u w:val="none"/>
+          </w:rPr>
+          <w:t>2</w:t>
+        </w:r>
+        <w:r>
+          <w:rPr>
+            <w:rStyle w:val="Hipervnculo"/>
+            <w:rFonts w:cs="Arial"/>
+            <w:noProof/>
+            <w:szCs w:val="24"/>
+            <w:u w:val="none"/>
+          </w:rPr>
+          <w:t xml:space="preserve">    DESVENTAJAS</w:t>
+        </w:r>
+        <w:r>
+          <w:rPr>
+            <w:noProof/>
+            <w:webHidden/>
+          </w:rPr>
+          <w:tab/>
+        </w:r>
+        <w:r>
+          <w:rPr>
+            <w:noProof/>
+            <w:webHidden/>
+          </w:rPr>
+          <w:t>6</w:t>
+        </w:r>
+      </w:hyperlink>
+    </w:p>
+    <w:p>
+      <w:pPr>
+        <w:pStyle w:val="TDC2"/>
+      </w:pPr>
+      <w:hyperlink w:anchor="_Toc304442597" w:history="1">
+        <w:r>
+          <w:rPr>
+            <w:rStyle w:val="Hipervnculo"/>
+            <w:rFonts w:cs="Arial"/>
+            <w:b/>
+            <w:noProof/>
+            <w:szCs w:val="24"/>
+            <w:u w:val="none"/>
+          </w:rPr>
+          <w:t>4.1</w:t>
+        </w:r>
+        <w:r>
+          <w:rPr>
+            <w:rFonts w:eastAsiaTheme="minorEastAsia" w:cs="Arial"/>
+            <w:noProof/>
+            <w:szCs w:val="24"/>
+            <w:lang w:val="de-DE" w:eastAsia="de-DE"/>
+          </w:rPr>
+          <w:tab/>
+        </w:r>
+        <w:r>
+          <w:rPr>
+            <w:rStyle w:val="Hipervnculo"/>
+            <w:rFonts w:cs="Arial"/>
+            <w:noProof/>
+            <w:szCs w:val="24"/>
+            <w:u w:val="none"/>
+          </w:rPr>
+          <w:t>ACCUREV</w:t>
         </w:r>
         <w:r>
           <w:rPr>
@@ -1503,7 +1685,7 @@
             <w:webHidden/>
             <w:szCs w:val="24"/>
           </w:rPr>
-          <w:fldChar w:fldCharType="separate"/>
+          <w:tab/>
         </w:r>
         <w:r>
           <w:rPr>
@@ -1512,46 +1694,29 @@
             <w:webHidden/>
             <w:szCs w:val="24"/>
           </w:rPr>
-          <w:t>14</w:t>
-        </w:r>
-        <w:r>
-          <w:rPr>
-            <w:rFonts w:cs="Arial"/>
-            <w:noProof/>
-            <w:webHidden/>
-            <w:szCs w:val="24"/>
-          </w:rPr>
-          <w:fldChar w:fldCharType="end"/>
+          <w:t>6</w:t>
         </w:r>
       </w:hyperlink>
     </w:p>
     <w:p>
       <w:pPr>
         <w:pStyle w:val="TDC2"/>
-        <w:tabs>
-          <w:tab w:val="left" w:pos="880"/>
-          <w:tab w:val="right" w:leader="dot" w:pos="8828"/>
-        </w:tabs>
-      </w:pPr>
-      <w:hyperlink w:anchor="_Toc304442597" w:history="1">
+        <w:ind w:left="360"/>
+      </w:pPr>
+      <w:r>
+        <w:t xml:space="preserve"> </w:t>
+      </w:r>
+      <w:hyperlink w:anchor="_Toc304442598" w:history="1">
         <w:r>
           <w:rPr>
             <w:rStyle w:val="Hipervnculo"/>
             <w:rFonts w:cs="Arial"/>
+            <w:b/>
             <w:noProof/>
             <w:szCs w:val="24"/>
             <w:u w:val="none"/>
           </w:rPr>
-          <w:t>4.1</w:t>
-        </w:r>
-        <w:r>
-          <w:rPr>
-            <w:rFonts w:eastAsiaTheme="minorEastAsia" w:cs="Arial"/>
-            <w:noProof/>
-            <w:szCs w:val="24"/>
-            <w:lang w:val="de-DE" w:eastAsia="de-DE"/>
-          </w:rPr>
-          <w:tab/>
+          <w:t>4.1.1</w:t>
         </w:r>
         <w:r>
           <w:rPr>
@@ -1561,95 +1726,49 @@
             <w:szCs w:val="24"/>
             <w:u w:val="none"/>
           </w:rPr>
-          <w:t>ACCUREV</w:t>
-        </w:r>
-        <w:r>
-          <w:rPr>
-            <w:rFonts w:cs="Arial"/>
+          <w:t xml:space="preserve">    VENTAJAS</w:t>
+        </w:r>
+        <w:r>
+          <w:rPr>
             <w:noProof/>
             <w:webHidden/>
-            <w:szCs w:val="24"/>
           </w:rPr>
           <w:tab/>
         </w:r>
         <w:r>
           <w:rPr>
-            <w:rFonts w:cs="Arial"/>
             <w:noProof/>
             <w:webHidden/>
-            <w:szCs w:val="24"/>
-          </w:rPr>
-          <w:fldChar w:fldCharType="begin"/>
-        </w:r>
-        <w:r>
-          <w:rPr>
-            <w:rFonts w:cs="Arial"/>
-            <w:noProof/>
-            <w:webHidden/>
-            <w:szCs w:val="24"/>
-          </w:rPr>
-          <w:instrText xml:space="preserve"> PAGEREF _Toc304442597 \h </w:instrText>
-        </w:r>
-        <w:r>
-          <w:rPr>
-            <w:rFonts w:cs="Arial"/>
-            <w:noProof/>
-            <w:webHidden/>
-            <w:szCs w:val="24"/>
-          </w:rPr>
-        </w:r>
-        <w:r>
-          <w:rPr>
-            <w:rFonts w:cs="Arial"/>
-            <w:noProof/>
-            <w:webHidden/>
-            <w:szCs w:val="24"/>
-          </w:rPr>
-          <w:fldChar w:fldCharType="separate"/>
-        </w:r>
-        <w:r>
-          <w:rPr>
-            <w:rFonts w:cs="Arial"/>
-            <w:noProof/>
-            <w:webHidden/>
-            <w:szCs w:val="24"/>
-          </w:rPr>
-          <w:t>14</w:t>
-        </w:r>
-        <w:r>
-          <w:rPr>
-            <w:rFonts w:cs="Arial"/>
-            <w:noProof/>
-            <w:webHidden/>
-            <w:szCs w:val="24"/>
-          </w:rPr>
-          <w:fldChar w:fldCharType="end"/>
+          </w:rPr>
+          <w:t>6</w:t>
         </w:r>
       </w:hyperlink>
     </w:p>
     <w:p>
       <w:pPr>
         <w:pStyle w:val="TDC2"/>
-        <w:tabs>
-          <w:tab w:val="left" w:pos="880"/>
-          <w:tab w:val="right" w:leader="dot" w:pos="8828"/>
-        </w:tabs>
-      </w:pPr>
+        <w:ind w:left="360"/>
+      </w:pPr>
+      <w:r>
+        <w:t xml:space="preserve"> </w:t>
+      </w:r>
       <w:hyperlink w:anchor="_Toc304442598" w:history="1">
         <w:r>
           <w:rPr>
             <w:rStyle w:val="Hipervnculo"/>
             <w:rFonts w:cs="Arial"/>
+            <w:b/>
             <w:noProof/>
             <w:szCs w:val="24"/>
             <w:u w:val="none"/>
           </w:rPr>
-          <w:t>4.</w:t>
+          <w:t>4.1.</w:t>
         </w:r>
         <w:r>
           <w:rPr>
             <w:rStyle w:val="Hipervnculo"/>
             <w:rFonts w:cs="Arial"/>
+            <w:b/>
             <w:noProof/>
             <w:szCs w:val="24"/>
             <w:u w:val="none"/>
@@ -1658,215 +1777,33 @@
         </w:r>
         <w:r>
           <w:rPr>
-            <w:rFonts w:eastAsiaTheme="minorEastAsia" w:cs="Arial"/>
-            <w:noProof/>
-            <w:szCs w:val="24"/>
-            <w:lang w:val="de-DE" w:eastAsia="de-DE"/>
-          </w:rPr>
-          <w:tab/>
-        </w:r>
-        <w:r>
-          <w:rPr>
             <w:rStyle w:val="Hipervnculo"/>
             <w:rFonts w:cs="Arial"/>
             <w:noProof/>
             <w:szCs w:val="24"/>
             <w:u w:val="none"/>
           </w:rPr>
-          <w:t>Subtitulo 1</w:t>
-        </w:r>
-        <w:r>
-          <w:rPr>
-            <w:rFonts w:cs="Arial"/>
+          <w:t xml:space="preserve">    DESVENTAJAS</w:t>
+        </w:r>
+        <w:r>
+          <w:rPr>
             <w:noProof/>
             <w:webHidden/>
-            <w:szCs w:val="24"/>
           </w:rPr>
           <w:tab/>
         </w:r>
         <w:r>
           <w:rPr>
-            <w:rFonts w:cs="Arial"/>
             <w:noProof/>
             <w:webHidden/>
-            <w:szCs w:val="24"/>
-          </w:rPr>
-          <w:fldChar w:fldCharType="begin"/>
-        </w:r>
-        <w:r>
-          <w:rPr>
-            <w:rFonts w:cs="Arial"/>
-            <w:noProof/>
-            <w:webHidden/>
-            <w:szCs w:val="24"/>
-          </w:rPr>
-          <w:instrText xml:space="preserve"> PAGEREF _Toc304442598 \h </w:instrText>
-        </w:r>
-        <w:r>
-          <w:rPr>
-            <w:rFonts w:cs="Arial"/>
-            <w:noProof/>
-            <w:webHidden/>
-            <w:szCs w:val="24"/>
-          </w:rPr>
-        </w:r>
-        <w:r>
-          <w:rPr>
-            <w:rFonts w:cs="Arial"/>
-            <w:noProof/>
-            <w:webHidden/>
-            <w:szCs w:val="24"/>
-          </w:rPr>
-          <w:fldChar w:fldCharType="separate"/>
-        </w:r>
-        <w:r>
-          <w:rPr>
-            <w:rFonts w:cs="Arial"/>
-            <w:noProof/>
-            <w:webHidden/>
-            <w:szCs w:val="24"/>
-          </w:rPr>
-          <w:t>14</w:t>
-        </w:r>
-        <w:r>
-          <w:rPr>
-            <w:rFonts w:cs="Arial"/>
-            <w:noProof/>
-            <w:webHidden/>
-            <w:szCs w:val="24"/>
-          </w:rPr>
-          <w:fldChar w:fldCharType="end"/>
+          </w:rPr>
+          <w:t>6</w:t>
         </w:r>
       </w:hyperlink>
     </w:p>
-    <w:p>
-      <w:pPr>
-        <w:pStyle w:val="TDC2"/>
-        <w:tabs>
-          <w:tab w:val="left" w:pos="880"/>
-          <w:tab w:val="right" w:leader="dot" w:pos="8828"/>
-        </w:tabs>
-        <w:rPr>
-          <w:rFonts w:eastAsiaTheme="minorEastAsia" w:cs="Arial"/>
-          <w:noProof/>
-          <w:szCs w:val="24"/>
-          <w:lang w:val="de-DE" w:eastAsia="de-DE"/>
-        </w:rPr>
-      </w:pPr>
-      <w:r>
-        <w:fldChar w:fldCharType="begin"/>
-      </w:r>
-      <w:r>
-        <w:instrText>HYPERLINK \l "_Toc304442599"</w:instrText>
-      </w:r>
-      <w:r>
-        <w:fldChar w:fldCharType="separate"/>
-      </w:r>
-      <w:r>
-        <w:rPr>
-          <w:rStyle w:val="Hipervnculo"/>
-          <w:rFonts w:cs="Arial"/>
-          <w:noProof/>
-          <w:szCs w:val="24"/>
-          <w:u w:val="none"/>
-        </w:rPr>
-        <w:t>4.</w:t>
-      </w:r>
-      <w:r>
-        <w:rPr>
-          <w:rStyle w:val="Hipervnculo"/>
-          <w:rFonts w:cs="Arial"/>
-          <w:noProof/>
-          <w:szCs w:val="24"/>
-          <w:u w:val="none"/>
-        </w:rPr>
-        <w:t>3</w:t>
-      </w:r>
-      <w:r>
-        <w:rPr>
-          <w:rFonts w:eastAsiaTheme="minorEastAsia" w:cs="Arial"/>
-          <w:noProof/>
-          <w:szCs w:val="24"/>
-          <w:lang w:val="de-DE" w:eastAsia="de-DE"/>
-        </w:rPr>
-        <w:tab/>
-      </w:r>
-      <w:r>
-        <w:rPr>
-          <w:rStyle w:val="Hipervnculo"/>
-          <w:rFonts w:cs="Arial"/>
-          <w:noProof/>
-          <w:szCs w:val="24"/>
-          <w:u w:val="none"/>
-        </w:rPr>
-        <w:t>Subtitulo 2</w:t>
-      </w:r>
-      <w:r>
-        <w:rPr>
-          <w:rFonts w:cs="Arial"/>
-          <w:noProof/>
-          <w:webHidden/>
-          <w:szCs w:val="24"/>
-        </w:rPr>
-        <w:tab/>
-      </w:r>
-      <w:r>
-        <w:rPr>
-          <w:rFonts w:cs="Arial"/>
-          <w:noProof/>
-          <w:webHidden/>
-          <w:szCs w:val="24"/>
-        </w:rPr>
-        <w:fldChar w:fldCharType="begin"/>
-      </w:r>
-      <w:r>
-        <w:rPr>
-          <w:rFonts w:cs="Arial"/>
-          <w:noProof/>
-          <w:webHidden/>
-          <w:szCs w:val="24"/>
-        </w:rPr>
-        <w:instrText xml:space="preserve"> PAGEREF _Toc304442599 \h </w:instrText>
-      </w:r>
-      <w:r>
-        <w:rPr>
-          <w:rFonts w:cs="Arial"/>
-          <w:noProof/>
-          <w:webHidden/>
-          <w:szCs w:val="24"/>
-        </w:rPr>
-      </w:r>
-      <w:r>
-        <w:rPr>
-          <w:rFonts w:cs="Arial"/>
-          <w:noProof/>
-          <w:webHidden/>
-          <w:szCs w:val="24"/>
-        </w:rPr>
-        <w:fldChar w:fldCharType="separate"/>
-      </w:r>
-      <w:r>
-        <w:rPr>
-          <w:rFonts w:cs="Arial"/>
-          <w:noProof/>
-          <w:webHidden/>
-          <w:szCs w:val="24"/>
-        </w:rPr>
-        <w:t>14</w:t>
-      </w:r>
-      <w:r>
-        <w:rPr>
-          <w:rFonts w:cs="Arial"/>
-          <w:noProof/>
-          <w:webHidden/>
-          <w:szCs w:val="24"/>
-        </w:rPr>
-        <w:fldChar w:fldCharType="end"/>
-      </w:r>
-      <w:r>
-        <w:fldChar w:fldCharType="end"/>
-      </w:r>
-    </w:p>
+    <w:p/>
+    <w:p/>
+    <w:p/>
     <w:p>
       <w:pPr>
         <w:pStyle w:val="TDC1"/>
@@ -2196,14 +2133,9 @@
     <w:p>
       <w:pPr>
         <w:pStyle w:val="TDC2"/>
-        <w:tabs>
-          <w:tab w:val="left" w:pos="880"/>
-          <w:tab w:val="right" w:leader="dot" w:pos="8828"/>
-        </w:tabs>
-        <w:rPr>
-          <w:rFonts w:eastAsiaTheme="minorEastAsia" w:cs="Arial"/>
+        <w:rPr>
+          <w:rFonts w:eastAsiaTheme="minorEastAsia"/>
           <w:noProof/>
-          <w:szCs w:val="24"/>
           <w:lang w:val="de-DE" w:eastAsia="de-DE"/>
         </w:rPr>
       </w:pPr>
@@ -2220,9 +2152,8 @@
         </w:r>
         <w:r>
           <w:rPr>
-            <w:rFonts w:eastAsiaTheme="minorEastAsia" w:cs="Arial"/>
-            <w:noProof/>
-            <w:szCs w:val="24"/>
+            <w:rFonts w:eastAsiaTheme="minorEastAsia"/>
+            <w:noProof/>
             <w:lang w:val="de-DE" w:eastAsia="de-DE"/>
           </w:rPr>
           <w:tab/>
@@ -2239,63 +2170,49 @@
         </w:r>
         <w:r>
           <w:rPr>
-            <w:rFonts w:cs="Arial"/>
             <w:noProof/>
             <w:webHidden/>
-            <w:szCs w:val="24"/>
           </w:rPr>
           <w:tab/>
         </w:r>
         <w:r>
           <w:rPr>
-            <w:rFonts w:cs="Arial"/>
             <w:noProof/>
             <w:webHidden/>
-            <w:szCs w:val="24"/>
           </w:rPr>
           <w:fldChar w:fldCharType="begin"/>
         </w:r>
         <w:r>
           <w:rPr>
-            <w:rFonts w:cs="Arial"/>
             <w:noProof/>
             <w:webHidden/>
-            <w:szCs w:val="24"/>
           </w:rPr>
           <w:instrText xml:space="preserve"> PAGEREF _Toc304442609 \h </w:instrText>
         </w:r>
         <w:r>
           <w:rPr>
-            <w:rFonts w:cs="Arial"/>
             <w:noProof/>
             <w:webHidden/>
-            <w:szCs w:val="24"/>
-          </w:rPr>
-        </w:r>
-        <w:r>
-          <w:rPr>
-            <w:rFonts w:cs="Arial"/>
+          </w:rPr>
+        </w:r>
+        <w:r>
+          <w:rPr>
             <w:noProof/>
             <w:webHidden/>
-            <w:szCs w:val="24"/>
           </w:rPr>
           <w:fldChar w:fldCharType="separate"/>
         </w:r>
         <w:r>
           <w:rPr>
-            <w:rFonts w:cs="Arial"/>
             <w:noProof/>
             <w:webHidden/>
-            <w:szCs w:val="24"/>
           </w:rPr>
           <w:t>17</w:t>
         </w:r>
         <w:r>
           <w:rPr>
-            <w:rFonts w:cs="Arial"/>
             <w:noProof/>
             <w:webHidden/>
-            <w:szCs w:val="24"/>
           </w:rPr>
           <w:fldChar w:fldCharType="end"/>
         </w:r>
@@ -2925,14 +2842,9 @@
     <w:p>
       <w:pPr>
         <w:pStyle w:val="TDC2"/>
-        <w:tabs>
-          <w:tab w:val="left" w:pos="1100"/>
-          <w:tab w:val="right" w:leader="dot" w:pos="8828"/>
-        </w:tabs>
-        <w:rPr>
-          <w:rFonts w:eastAsiaTheme="minorEastAsia" w:cs="Arial"/>
+        <w:rPr>
+          <w:rFonts w:eastAsiaTheme="minorEastAsia"/>
           <w:noProof/>
-          <w:szCs w:val="24"/>
           <w:lang w:val="de-DE" w:eastAsia="de-DE"/>
         </w:rPr>
       </w:pPr>
@@ -2949,9 +2861,8 @@
         </w:r>
         <w:r>
           <w:rPr>
-            <w:rFonts w:eastAsiaTheme="minorEastAsia" w:cs="Arial"/>
-            <w:noProof/>
-            <w:szCs w:val="24"/>
+            <w:rFonts w:eastAsiaTheme="minorEastAsia"/>
+            <w:noProof/>
             <w:lang w:val="de-DE" w:eastAsia="de-DE"/>
           </w:rPr>
           <w:tab/>
@@ -2968,63 +2879,49 @@
         </w:r>
         <w:r>
           <w:rPr>
-            <w:rFonts w:cs="Arial"/>
             <w:noProof/>
             <w:webHidden/>
-            <w:szCs w:val="24"/>
           </w:rPr>
           <w:tab/>
         </w:r>
         <w:r>
           <w:rPr>
-            <w:rFonts w:cs="Arial"/>
             <w:noProof/>
             <w:webHidden/>
-            <w:szCs w:val="24"/>
           </w:rPr>
           <w:fldChar w:fldCharType="begin"/>
         </w:r>
         <w:r>
           <w:rPr>
-            <w:rFonts w:cs="Arial"/>
             <w:noProof/>
             <w:webHidden/>
-            <w:szCs w:val="24"/>
           </w:rPr>
           <w:instrText xml:space="preserve"> PAGEREF _Toc304442616 \h </w:instrText>
         </w:r>
         <w:r>
           <w:rPr>
-            <w:rFonts w:cs="Arial"/>
             <w:noProof/>
             <w:webHidden/>
-            <w:szCs w:val="24"/>
-          </w:rPr>
-        </w:r>
-        <w:r>
-          <w:rPr>
-            <w:rFonts w:cs="Arial"/>
+          </w:rPr>
+        </w:r>
+        <w:r>
+          <w:rPr>
             <w:noProof/>
             <w:webHidden/>
-            <w:szCs w:val="24"/>
           </w:rPr>
           <w:fldChar w:fldCharType="separate"/>
         </w:r>
         <w:r>
           <w:rPr>
-            <w:rFonts w:cs="Arial"/>
             <w:noProof/>
             <w:webHidden/>
-            <w:szCs w:val="24"/>
           </w:rPr>
           <w:t>21</w:t>
         </w:r>
         <w:r>
           <w:rPr>
-            <w:rFonts w:cs="Arial"/>
             <w:noProof/>
             <w:webHidden/>
-            <w:szCs w:val="24"/>
           </w:rPr>
           <w:fldChar w:fldCharType="end"/>
         </w:r>
@@ -3033,14 +2930,9 @@
     <w:p>
       <w:pPr>
         <w:pStyle w:val="TDC2"/>
-        <w:tabs>
-          <w:tab w:val="left" w:pos="1100"/>
-          <w:tab w:val="right" w:leader="dot" w:pos="8828"/>
-        </w:tabs>
-        <w:rPr>
-          <w:rFonts w:eastAsiaTheme="minorEastAsia" w:cs="Arial"/>
+        <w:rPr>
+          <w:rFonts w:eastAsiaTheme="minorEastAsia"/>
           <w:noProof/>
-          <w:szCs w:val="24"/>
           <w:lang w:val="de-DE" w:eastAsia="de-DE"/>
         </w:rPr>
       </w:pPr>
@@ -3057,9 +2949,8 @@
         </w:r>
         <w:r>
           <w:rPr>
-            <w:rFonts w:eastAsiaTheme="minorEastAsia" w:cs="Arial"/>
-            <w:noProof/>
-            <w:szCs w:val="24"/>
+            <w:rFonts w:eastAsiaTheme="minorEastAsia"/>
+            <w:noProof/>
             <w:lang w:val="de-DE" w:eastAsia="de-DE"/>
           </w:rPr>
           <w:tab/>
@@ -3076,63 +2967,49 @@
         </w:r>
         <w:r>
           <w:rPr>
-            <w:rFonts w:cs="Arial"/>
             <w:noProof/>
             <w:webHidden/>
-            <w:szCs w:val="24"/>
           </w:rPr>
           <w:tab/>
         </w:r>
         <w:r>
           <w:rPr>
-            <w:rFonts w:cs="Arial"/>
             <w:noProof/>
             <w:webHidden/>
-            <w:szCs w:val="24"/>
           </w:rPr>
           <w:fldChar w:fldCharType="begin"/>
         </w:r>
         <w:r>
           <w:rPr>
-            <w:rFonts w:cs="Arial"/>
             <w:noProof/>
             <w:webHidden/>
-            <w:szCs w:val="24"/>
           </w:rPr>
           <w:instrText xml:space="preserve"> PAGEREF _Toc304442617 \h </w:instrText>
         </w:r>
         <w:r>
           <w:rPr>
-            <w:rFonts w:cs="Arial"/>
             <w:noProof/>
             <w:webHidden/>
-            <w:szCs w:val="24"/>
-          </w:rPr>
-        </w:r>
-        <w:r>
-          <w:rPr>
-            <w:rFonts w:cs="Arial"/>
+          </w:rPr>
+        </w:r>
+        <w:r>
+          <w:rPr>
             <w:noProof/>
             <w:webHidden/>
-            <w:szCs w:val="24"/>
           </w:rPr>
           <w:fldChar w:fldCharType="separate"/>
         </w:r>
         <w:r>
           <w:rPr>
-            <w:rFonts w:cs="Arial"/>
             <w:noProof/>
             <w:webHidden/>
-            <w:szCs w:val="24"/>
           </w:rPr>
           <w:t>21</w:t>
         </w:r>
         <w:r>
           <w:rPr>
-            <w:rFonts w:cs="Arial"/>
             <w:noProof/>
             <w:webHidden/>
-            <w:szCs w:val="24"/>
           </w:rPr>
           <w:fldChar w:fldCharType="end"/>
         </w:r>
@@ -3913,19 +3790,133 @@
       <w:r>
         <w:t xml:space="preserve">Es una herramienta para la gestión de la configuración de código fuente que integra un gestor de incidencias </w:t>
       </w:r>
+      <w:r>
+        <w:t>basado en flujos que maneja de forma eficiente desarrollo paralelo a escala global. También contempla un servidor para replicación.</w:t>
+      </w:r>
+      <w:r>
+        <w:t xml:space="preserve"> Algunas ventajas y desventajas:</w:t>
+      </w:r>
     </w:p>
     <w:p/>
     <w:p>
       <w:pPr>
         <w:pStyle w:val="Ttulo3"/>
-      </w:pPr>
-      <w:bookmarkStart w:id="2" w:name="_Toc304442598"/>
-      <w:r>
-        <w:t>Subtitulo 1</w:t>
-      </w:r>
-      <w:bookmarkEnd w:id="2"/>
-      <w:r>
-        <w:t xml:space="preserve">. </w:t>
+        <w:rPr>
+          <w:b/>
+        </w:rPr>
+      </w:pPr>
+      <w:r>
+        <w:rPr>
+          <w:b/>
+        </w:rPr>
+        <w:t>VENTAJAS</w:t>
+      </w:r>
+    </w:p>
+    <w:p>
+      <w:pPr>
+        <w:ind w:left="578"/>
+      </w:pPr>
+    </w:p>
+    <w:p>
+      <w:pPr>
+        <w:pStyle w:val="Prrafodelista"/>
+        <w:numPr>
+          <w:ilvl w:val="0"/>
+          <w:numId w:val="29"/>
+        </w:numPr>
+      </w:pPr>
+      <w:r>
+        <w:t>AccuRev</w:t>
+      </w:r>
+      <w:r>
+        <w:t xml:space="preserve"> </w:t>
+      </w:r>
+      <w:r>
+        <w:t>captura y controla las relaciones entre bases de código en entornos paralelos utilizando una arquitectura basada en streams. Esto permite a los equipos almacenar el trabajo de forma seguro y probarlo antes de que sea compartido con otros.</w:t>
+      </w:r>
+    </w:p>
+    <w:p>
+      <w:pPr>
+        <w:pStyle w:val="Prrafodelista"/>
+        <w:numPr>
+          <w:ilvl w:val="0"/>
+          <w:numId w:val="29"/>
+        </w:numPr>
+      </w:pPr>
+      <w:r>
+        <w:t>El proceso de </w:t>
+      </w:r>
+      <w:hyperlink r:id="rId10" w:tooltip="Commit" w:history="1">
+        <w:r>
+          <w:t>guardado</w:t>
+        </w:r>
+      </w:hyperlink>
+      <w:r>
+        <w:t> en AccuRev consta de dos pasos. Los usuarios pueden realizar un check-in privado a su espacio de trabajo (workspace) en una operación denominada keep antes de compartirlo con el resto del grupo.</w:t>
+      </w:r>
+      <w:hyperlink r:id="rId11" w:anchor="cite_note-4" w:history="1">
+        <w:r>
+          <w:t>4</w:t>
+        </w:r>
+      </w:hyperlink>
+      <w:r>
+        <w:t> Posteriormente pueden promover los cambios al stream superior mediante el comando promote.</w:t>
+      </w:r>
+    </w:p>
+    <w:p>
+      <w:pPr>
+        <w:pStyle w:val="Prrafodelista"/>
+        <w:numPr>
+          <w:ilvl w:val="0"/>
+          <w:numId w:val="29"/>
+        </w:numPr>
+      </w:pPr>
+      <w:r>
+        <w:t>AccuRev se integra con diversos </w:t>
+      </w:r>
+      <w:hyperlink r:id="rId12" w:tooltip="Sistema de gestión de incidencias" w:history="1">
+        <w:r>
+          <w:t>sistemas de gestión de incidencias</w:t>
+        </w:r>
+      </w:hyperlink>
+      <w:r>
+        <w:t> y herramientas de </w:t>
+      </w:r>
+      <w:hyperlink r:id="rId13" w:tooltip="Software de gestión de proyectos" w:history="1">
+        <w:r>
+          <w:t>gestión de proyectos</w:t>
+        </w:r>
+      </w:hyperlink>
+      <w:r>
+        <w:t>.</w:t>
+      </w:r>
+    </w:p>
+    <w:p>
+      <w:pPr>
+        <w:pStyle w:val="Prrafodelista"/>
+        <w:numPr>
+          <w:ilvl w:val="0"/>
+          <w:numId w:val="29"/>
+        </w:numPr>
+      </w:pPr>
+      <w:r>
+        <w:t>AccuRev permite estructuras de streams remotos y replicación para equipos distribuidos. Los servidores de réplica funcionan como una caché local que acelera las lecturas y escrituras mientras mantiene sincronizada la base de código con el repositorio central.</w:t>
+      </w:r>
+    </w:p>
+    <w:p/>
+    <w:p/>
+    <w:p>
+      <w:pPr>
+        <w:pStyle w:val="Ttulo3"/>
+        <w:rPr>
+          <w:b/>
+        </w:rPr>
+      </w:pPr>
+      <w:r>
+        <w:rPr>
+          <w:b/>
+        </w:rPr>
+        <w:t>DESVENTAJAS</w:t>
       </w:r>
     </w:p>
     <w:p>
@@ -3935,119 +3926,168 @@
           <w:ilvl w:val="0"/>
           <w:numId w:val="0"/>
         </w:numPr>
-        <w:ind w:left="720"/>
-      </w:pPr>
-    </w:p>
-    <w:p>
-      <w:pPr>
-        <w:rPr>
-          <w:rFonts w:ascii="Calibri" w:eastAsia="Calibri" w:hAnsi="Calibri" w:cs="Times New Roman"/>
-          <w:sz w:val="20"/>
-          <w:szCs w:val="20"/>
-          <w:lang w:val="es-CO"/>
-        </w:rPr>
-      </w:pPr>
-      <w:r>
-        <w:rPr>
-          <w:rFonts w:ascii="Calibri" w:eastAsia="Calibri" w:hAnsi="Calibri" w:cs="Times New Roman"/>
-          <w:sz w:val="20"/>
-          <w:szCs w:val="20"/>
-          <w:lang w:val="es-CO"/>
-        </w:rPr>
-        <w:t>(</w:t>
-      </w:r>
-      <w:r>
-        <w:rPr>
-          <w:rFonts w:ascii="Calibri" w:eastAsia="Calibri" w:hAnsi="Calibri" w:cs="Times New Roman"/>
-          <w:sz w:val="20"/>
-          <w:szCs w:val="20"/>
-          <w:lang w:val="es-CO"/>
-        </w:rPr>
-        <w:t xml:space="preserve">Del tercer nivel en adelante, los títulos se escriben con mayúscula inicial y punto seguido. El texto </w:t>
-      </w:r>
-      <w:proofErr w:type="gramStart"/>
-      <w:r>
-        <w:rPr>
-          <w:rFonts w:ascii="Calibri" w:eastAsia="Calibri" w:hAnsi="Calibri" w:cs="Times New Roman"/>
-          <w:sz w:val="20"/>
-          <w:szCs w:val="20"/>
-          <w:lang w:val="es-CO"/>
-        </w:rPr>
-        <w:t>continua</w:t>
-      </w:r>
-      <w:proofErr w:type="gramEnd"/>
-      <w:r>
-        <w:rPr>
-          <w:rFonts w:ascii="Calibri" w:eastAsia="Calibri" w:hAnsi="Calibri" w:cs="Times New Roman"/>
-          <w:sz w:val="20"/>
-          <w:szCs w:val="20"/>
-          <w:lang w:val="es-CO"/>
-        </w:rPr>
-        <w:t xml:space="preserve"> en el mismo regló</w:t>
-      </w:r>
-      <w:r>
-        <w:rPr>
-          <w:rFonts w:ascii="Calibri" w:eastAsia="Calibri" w:hAnsi="Calibri" w:cs="Times New Roman"/>
-          <w:sz w:val="20"/>
-          <w:szCs w:val="20"/>
-          <w:lang w:val="es-CO"/>
-        </w:rPr>
-        <w:t>n, dejando un espacio después del punto</w:t>
-      </w:r>
-      <w:r>
-        <w:rPr>
-          <w:rFonts w:ascii="Calibri" w:eastAsia="Calibri" w:hAnsi="Calibri" w:cs="Times New Roman"/>
-          <w:sz w:val="20"/>
-          <w:szCs w:val="20"/>
-          <w:lang w:val="es-CO"/>
-        </w:rPr>
-        <w:t>.)</w:t>
-      </w:r>
-    </w:p>
-    <w:p>
-      <w:pPr>
-        <w:rPr>
-          <w:lang w:val="es-CO"/>
-        </w:rPr>
-      </w:pPr>
-    </w:p>
-    <w:p>
-      <w:pPr>
-        <w:pStyle w:val="Ttulo4"/>
-      </w:pPr>
-      <w:bookmarkStart w:id="3" w:name="_Toc304442599"/>
-      <w:r>
-        <w:t>Subtitulo 2</w:t>
-      </w:r>
-      <w:bookmarkEnd w:id="3"/>
-    </w:p>
-    <w:p>
-      <w:pPr>
-        <w:spacing w:after="200" w:line="276" w:lineRule="auto"/>
-        <w:jc w:val="left"/>
-      </w:pPr>
-    </w:p>
-    <w:p>
-      <w:pPr>
-        <w:spacing w:after="200" w:line="276" w:lineRule="auto"/>
-        <w:jc w:val="left"/>
-      </w:pPr>
-      <w:r>
-        <w:t>Para Insertar títulos y subtítulos use la opción de</w:t>
-      </w:r>
-      <w:r>
-        <w:t xml:space="preserve"> estilos (Titulo 1, titulo 2, titulo 3 en la barra de herramientas de Word)</w:t>
-      </w:r>
-    </w:p>
-    <w:p>
-      <w:pPr>
-        <w:spacing w:after="200" w:line="276" w:lineRule="auto"/>
-        <w:jc w:val="left"/>
-      </w:pPr>
-      <w:r>
-        <w:br w:type="page"/>
-      </w:r>
-    </w:p>
+        <w:rPr>
+          <w:b/>
+        </w:rPr>
+      </w:pPr>
+    </w:p>
+    <w:p>
+      <w:pPr>
+        <w:pStyle w:val="Prrafodelista"/>
+        <w:numPr>
+          <w:ilvl w:val="0"/>
+          <w:numId w:val="29"/>
+        </w:numPr>
+      </w:pPr>
+      <w:r>
+        <w:t>Los workspaces de los desarrolladores no reciben automáticamente los cambios de su stream superior, sino que lo hacen bajo petición del usuario.</w:t>
+      </w:r>
+    </w:p>
+    <w:p>
+      <w:pPr>
+        <w:pStyle w:val="Prrafodelista"/>
+        <w:numPr>
+          <w:ilvl w:val="0"/>
+          <w:numId w:val="29"/>
+        </w:numPr>
+      </w:pPr>
+      <w:r>
+        <w:t>Se pueden definir streams estáticos (snapshots) para mantenimiento de versiones ya liberadas que no deban recibir nuevas actualizaciones de otras líneas de desarrollo.</w:t>
+      </w:r>
+    </w:p>
+    <w:p>
+      <w:pPr>
+        <w:pStyle w:val="Prrafodelista"/>
+        <w:numPr>
+          <w:ilvl w:val="0"/>
+          <w:numId w:val="29"/>
+        </w:numPr>
+      </w:pPr>
+      <w:r>
+        <w:t>Es posible impedir la propagación de cambios que supongan no pasar las </w:t>
+      </w:r>
+      <w:hyperlink r:id="rId14" w:tooltip="Pruebas de integración" w:history="1">
+        <w:r>
+          <w:t>pruebas de integración</w:t>
+        </w:r>
+      </w:hyperlink>
+      <w:r>
+        <w:t>.</w:t>
+      </w:r>
+    </w:p>
+    <w:p>
+      <w:pPr>
+        <w:pStyle w:val="Ttulo2"/>
+        <w:rPr>
+          <w:rStyle w:val="Hipervnculo"/>
+          <w:rFonts w:cs="Arial"/>
+          <w:noProof/>
+          <w:color w:val="auto"/>
+          <w:szCs w:val="24"/>
+          <w:u w:val="none"/>
+        </w:rPr>
+      </w:pPr>
+      <w:hyperlink r:id="rId15" w:tooltip="en:CA Software Change Manager" w:history="1">
+        <w:r>
+          <w:rPr>
+            <w:rStyle w:val="Hipervnculo"/>
+            <w:rFonts w:cs="Arial"/>
+            <w:noProof/>
+            <w:color w:val="auto"/>
+            <w:szCs w:val="24"/>
+            <w:u w:val="none"/>
+          </w:rPr>
+          <w:t>CA SCM</w:t>
+        </w:r>
+      </w:hyperlink>
+    </w:p>
+    <w:p>
+      <w:r>
+        <w:t>CA SCM es un </w:t>
+      </w:r>
+      <w:hyperlink r:id="rId16" w:tooltip="Software de ordenador" w:history="1">
+        <w:r>
+          <w:t xml:space="preserve">software </w:t>
+        </w:r>
+        <w:proofErr w:type="spellStart"/>
+        <w:r>
+          <w:t>de</w:t>
+        </w:r>
+      </w:hyperlink>
+      <w:r>
+        <w:t>herramienta</w:t>
+      </w:r>
+      <w:proofErr w:type="spellEnd"/>
+      <w:r>
+        <w:t xml:space="preserve"> para la </w:t>
+      </w:r>
+      <w:hyperlink r:id="rId17" w:tooltip="gestión de la configuración" w:history="1">
+        <w:r>
+          <w:t>gestión de la configuración</w:t>
+        </w:r>
+      </w:hyperlink>
+      <w:r>
+        <w:t> ( </w:t>
+      </w:r>
+      <w:hyperlink r:id="rId18" w:tooltip="Control de revisión" w:history="1">
+        <w:r>
+          <w:t>control de revisiones</w:t>
+        </w:r>
+      </w:hyperlink>
+      <w:r>
+        <w:t> , </w:t>
+      </w:r>
+      <w:hyperlink r:id="rId19" w:tooltip="gestión de configuración de software" w:history="1">
+        <w:r>
+          <w:t>SCM</w:t>
+        </w:r>
+      </w:hyperlink>
+      <w:r>
+        <w:t> , etc.) de </w:t>
+      </w:r>
+      <w:hyperlink r:id="rId20" w:tooltip="Código fuente" w:history="1">
+        <w:r>
+          <w:t>código fuente</w:t>
+        </w:r>
+      </w:hyperlink>
+      <w:r>
+        <w:t> y otros activos de desarrollo de software.</w:t>
+      </w:r>
+    </w:p>
+    <w:p/>
+    <w:p>
+      <w:pPr>
+        <w:pStyle w:val="Ttulo3"/>
+        <w:rPr>
+          <w:b/>
+        </w:rPr>
+      </w:pPr>
+      <w:r>
+        <w:rPr>
+          <w:b/>
+        </w:rPr>
+        <w:lastRenderedPageBreak/>
+        <w:t xml:space="preserve">VENTAJAS </w:t>
+      </w:r>
+    </w:p>
+    <w:p/>
+    <w:p/>
+    <w:p/>
+    <w:p/>
+    <w:p/>
+    <w:p/>
+    <w:p/>
+    <w:p/>
+    <w:p/>
+    <w:p/>
+    <w:p/>
+    <w:p/>
+    <w:p/>
+    <w:p/>
+    <w:p/>
+    <w:p/>
+    <w:p/>
+    <w:p/>
     <w:p>
       <w:pPr>
         <w:pStyle w:val="Ttulo1"/>
@@ -4055,12 +4095,19 @@
         <w:spacing w:before="360"/>
         <w:ind w:left="357" w:hanging="357"/>
       </w:pPr>
-      <w:bookmarkStart w:id="4" w:name="_Toc304442600"/>
-      <w:r>
-        <w:lastRenderedPageBreak/>
-        <w:t>METODOLOGIA EXPERIMENTAL – PUEDE SER UN NOMBRE MAS ALUCIVO A ESTA PARTE</w:t>
-      </w:r>
-      <w:bookmarkEnd w:id="4"/>
+      <w:bookmarkStart w:id="2" w:name="_Toc304442600"/>
+      <w:r>
+        <w:t xml:space="preserve">METODOLOGIA EXPERIMENTAL – PUEDE SER UN NOMBRE </w:t>
+      </w:r>
+      <w:proofErr w:type="gramStart"/>
+      <w:r>
+        <w:t>MAS</w:t>
+      </w:r>
+      <w:proofErr w:type="gramEnd"/>
+      <w:r>
+        <w:t xml:space="preserve"> ALUCIVO A ESTA PARTE</w:t>
+      </w:r>
+      <w:bookmarkEnd w:id="2"/>
     </w:p>
     <w:p/>
     <w:p>
@@ -4129,11 +4176,11 @@
       <w:pPr>
         <w:pStyle w:val="Ttulo2"/>
       </w:pPr>
-      <w:bookmarkStart w:id="5" w:name="_Toc304442601"/>
+      <w:bookmarkStart w:id="3" w:name="_Toc304442601"/>
       <w:r>
         <w:t>Titulo 1</w:t>
       </w:r>
-      <w:bookmarkEnd w:id="5"/>
+      <w:bookmarkEnd w:id="3"/>
     </w:p>
     <w:p/>
     <w:p/>
@@ -4141,11 +4188,11 @@
       <w:pPr>
         <w:pStyle w:val="Ttulo3"/>
       </w:pPr>
-      <w:bookmarkStart w:id="6" w:name="_Toc304442602"/>
+      <w:bookmarkStart w:id="4" w:name="_Toc304442602"/>
       <w:r>
         <w:t>Subtitulo 1</w:t>
       </w:r>
-      <w:bookmarkEnd w:id="6"/>
+      <w:bookmarkEnd w:id="4"/>
       <w:r>
         <w:t>.</w:t>
       </w:r>
@@ -4155,11 +4202,11 @@
       <w:pPr>
         <w:pStyle w:val="Ttulo4"/>
       </w:pPr>
-      <w:bookmarkStart w:id="7" w:name="_Toc304442603"/>
+      <w:bookmarkStart w:id="5" w:name="_Toc304442603"/>
       <w:r>
         <w:t>Subtitulo 2</w:t>
       </w:r>
-      <w:bookmarkEnd w:id="7"/>
+      <w:bookmarkEnd w:id="5"/>
       <w:r>
         <w:t>.</w:t>
       </w:r>
@@ -4178,8 +4225,8 @@
       <w:pPr>
         <w:pStyle w:val="Epgrafe"/>
       </w:pPr>
-      <w:bookmarkStart w:id="8" w:name="_Ref303746126"/>
-      <w:bookmarkStart w:id="9" w:name="_Toc303747308"/>
+      <w:bookmarkStart w:id="6" w:name="_Ref303746126"/>
+      <w:bookmarkStart w:id="7" w:name="_Toc303747308"/>
     </w:p>
     <w:p>
       <w:pPr>
@@ -4209,11 +4256,11 @@
         </w:rPr>
         <w:fldChar w:fldCharType="end"/>
       </w:r>
-      <w:bookmarkEnd w:id="8"/>
+      <w:bookmarkEnd w:id="6"/>
       <w:r>
         <w:t xml:space="preserve">. </w:t>
       </w:r>
-      <w:bookmarkEnd w:id="9"/>
+      <w:bookmarkEnd w:id="7"/>
       <w:r>
         <w:t>Ejemplo de figura.</w:t>
       </w:r>
@@ -4249,7 +4296,7 @@
                     </pic:cNvPicPr>
                   </pic:nvPicPr>
                   <pic:blipFill>
-                    <a:blip r:embed="rId10" cstate="print"/>
+                    <a:blip r:embed="rId21" cstate="print"/>
                     <a:srcRect/>
                     <a:stretch>
                       <a:fillRect/>
@@ -4288,7 +4335,7 @@
         </w:rPr>
         <w:t xml:space="preserve">Fuente: </w:t>
       </w:r>
-      <w:hyperlink r:id="rId11" w:history="1">
+      <w:hyperlink r:id="rId22" w:history="1">
         <w:r>
           <w:rPr>
             <w:rStyle w:val="Hipervnculo"/>
@@ -4378,8 +4425,8 @@
           <w:lang w:val="es-ES_tradnl"/>
         </w:rPr>
       </w:pPr>
-      <w:bookmarkStart w:id="10" w:name="_Toc303747354"/>
-      <w:bookmarkStart w:id="11" w:name="_Toc311613311"/>
+      <w:bookmarkStart w:id="8" w:name="_Toc303747354"/>
+      <w:bookmarkStart w:id="9" w:name="_Toc311613311"/>
       <w:r>
         <w:t xml:space="preserve">Tabla </w:t>
       </w:r>
@@ -4407,8 +4454,8 @@
       <w:r>
         <w:t>. Ejemplo de tabla.</w:t>
       </w:r>
-      <w:bookmarkEnd w:id="10"/>
-      <w:bookmarkEnd w:id="11"/>
+      <w:bookmarkEnd w:id="8"/>
+      <w:bookmarkEnd w:id="9"/>
       <w:r>
         <w:t xml:space="preserve"> (Justificado a la izquierda y dejar un espacio)</w:t>
       </w:r>
@@ -7510,12 +7557,12 @@
         <w:spacing w:before="360"/>
         <w:ind w:left="357" w:hanging="357"/>
       </w:pPr>
-      <w:bookmarkStart w:id="12" w:name="_Toc304442604"/>
+      <w:bookmarkStart w:id="10" w:name="_Toc304442604"/>
       <w:r>
         <w:lastRenderedPageBreak/>
         <w:t>RESULTADOS – PUEDE SER UN NOMBRE MAS ALUCIVO A ESTA PARTE</w:t>
       </w:r>
-      <w:bookmarkEnd w:id="12"/>
+      <w:bookmarkEnd w:id="10"/>
     </w:p>
     <w:p/>
     <w:p>
@@ -7537,11 +7584,11 @@
       <w:pPr>
         <w:pStyle w:val="Ttulo2"/>
       </w:pPr>
-      <w:bookmarkStart w:id="13" w:name="_Toc304442605"/>
+      <w:bookmarkStart w:id="11" w:name="_Toc304442605"/>
       <w:r>
         <w:t>Titulo 1</w:t>
       </w:r>
-      <w:bookmarkEnd w:id="13"/>
+      <w:bookmarkEnd w:id="11"/>
     </w:p>
     <w:p/>
     <w:p/>
@@ -7549,11 +7596,11 @@
       <w:pPr>
         <w:pStyle w:val="Ttulo3"/>
       </w:pPr>
-      <w:bookmarkStart w:id="14" w:name="_Toc304442606"/>
+      <w:bookmarkStart w:id="12" w:name="_Toc304442606"/>
       <w:r>
         <w:t>Subtitulo 1</w:t>
       </w:r>
-      <w:bookmarkEnd w:id="14"/>
+      <w:bookmarkEnd w:id="12"/>
       <w:r>
         <w:t>.</w:t>
       </w:r>
@@ -7563,11 +7610,11 @@
       <w:pPr>
         <w:pStyle w:val="Ttulo4"/>
       </w:pPr>
-      <w:bookmarkStart w:id="15" w:name="_Toc304442607"/>
+      <w:bookmarkStart w:id="13" w:name="_Toc304442607"/>
       <w:r>
         <w:t>Subtitulo 2</w:t>
       </w:r>
-      <w:bookmarkEnd w:id="15"/>
+      <w:bookmarkEnd w:id="13"/>
       <w:r>
         <w:t>.</w:t>
       </w:r>
@@ -7589,12 +7636,12 @@
         <w:spacing w:before="360"/>
         <w:ind w:left="357" w:hanging="357"/>
       </w:pPr>
-      <w:bookmarkStart w:id="16" w:name="_Toc304442608"/>
+      <w:bookmarkStart w:id="14" w:name="_Toc304442608"/>
       <w:r>
         <w:lastRenderedPageBreak/>
         <w:t>ANALISIS Y DISCUSION DE RESULTADOS – PUEDE SER UN NOMBRE MAS ALUCIVO A ESTA PARTE</w:t>
       </w:r>
-      <w:bookmarkEnd w:id="16"/>
+      <w:bookmarkEnd w:id="14"/>
     </w:p>
     <w:p/>
     <w:p>
@@ -7670,11 +7717,11 @@
       <w:pPr>
         <w:pStyle w:val="Ttulo2"/>
       </w:pPr>
-      <w:bookmarkStart w:id="17" w:name="_Toc304442609"/>
+      <w:bookmarkStart w:id="15" w:name="_Toc304442609"/>
       <w:r>
         <w:t>Titulo 1</w:t>
       </w:r>
-      <w:bookmarkEnd w:id="17"/>
+      <w:bookmarkEnd w:id="15"/>
     </w:p>
     <w:p/>
     <w:p/>
@@ -7682,11 +7729,11 @@
       <w:pPr>
         <w:pStyle w:val="Ttulo3"/>
       </w:pPr>
-      <w:bookmarkStart w:id="18" w:name="_Toc304442610"/>
+      <w:bookmarkStart w:id="16" w:name="_Toc304442610"/>
       <w:r>
         <w:t>Subtitulo 1</w:t>
       </w:r>
-      <w:bookmarkEnd w:id="18"/>
+      <w:bookmarkEnd w:id="16"/>
       <w:r>
         <w:t>.</w:t>
       </w:r>
@@ -7696,11 +7743,11 @@
       <w:pPr>
         <w:pStyle w:val="Ttulo4"/>
       </w:pPr>
-      <w:bookmarkStart w:id="19" w:name="_Toc304442611"/>
+      <w:bookmarkStart w:id="17" w:name="_Toc304442611"/>
       <w:r>
         <w:t>Subtitulo 2</w:t>
       </w:r>
-      <w:bookmarkEnd w:id="19"/>
+      <w:bookmarkEnd w:id="17"/>
       <w:r>
         <w:t>.</w:t>
       </w:r>
@@ -7723,12 +7770,12 @@
         <w:spacing w:before="360"/>
         <w:ind w:left="357" w:hanging="357"/>
       </w:pPr>
-      <w:bookmarkStart w:id="20" w:name="_Toc304442612"/>
+      <w:bookmarkStart w:id="18" w:name="_Toc304442612"/>
       <w:r>
         <w:lastRenderedPageBreak/>
         <w:t>CONCLUSIONES</w:t>
       </w:r>
-      <w:bookmarkEnd w:id="20"/>
+      <w:bookmarkEnd w:id="18"/>
       <w:r>
         <w:t xml:space="preserve"> </w:t>
       </w:r>
@@ -7891,11 +7938,11 @@
         <w:spacing w:before="360"/>
         <w:ind w:left="357" w:hanging="357"/>
       </w:pPr>
-      <w:bookmarkStart w:id="21" w:name="_Toc304442613"/>
+      <w:bookmarkStart w:id="19" w:name="_Toc304442613"/>
       <w:r>
         <w:t>RECOMENDACIONES Y TRABAJOS FUTUROS</w:t>
       </w:r>
-      <w:bookmarkEnd w:id="21"/>
+      <w:bookmarkEnd w:id="19"/>
     </w:p>
     <w:p/>
     <w:p>
@@ -7921,8 +7968,8 @@
           <w:lang w:val="es-CO"/>
         </w:rPr>
       </w:pPr>
-      <w:bookmarkStart w:id="22" w:name="_Toc303745061"/>
-      <w:bookmarkStart w:id="23" w:name="_Toc304442614"/>
+      <w:bookmarkStart w:id="20" w:name="_Toc303745061"/>
+      <w:bookmarkStart w:id="21" w:name="_Toc304442614"/>
       <w:r>
         <w:rPr>
           <w:lang w:val="es-CO"/>
@@ -7939,8 +7986,8 @@
       <w:r>
         <w:t>BIBLIOGRÁFICAS</w:t>
       </w:r>
-      <w:bookmarkEnd w:id="22"/>
-      <w:bookmarkEnd w:id="23"/>
+      <w:bookmarkEnd w:id="20"/>
+      <w:bookmarkEnd w:id="21"/>
     </w:p>
     <w:p>
       <w:pPr>
@@ -7972,7 +8019,7 @@
       <w:r>
         <w:t xml:space="preserve">  </w:t>
       </w:r>
-      <w:hyperlink r:id="rId12" w:history="1">
+      <w:hyperlink r:id="rId23" w:history="1">
         <w:r>
           <w:rPr>
             <w:rStyle w:val="Hipervnculo"/>
@@ -7983,7 +8030,7 @@
       <w:r>
         <w:t xml:space="preserve">, </w:t>
       </w:r>
-      <w:hyperlink r:id="rId13" w:history="1">
+      <w:hyperlink r:id="rId24" w:history="1">
         <w:r>
           <w:rPr>
             <w:rStyle w:val="Hipervnculo"/>
@@ -7994,7 +8041,7 @@
       <w:r>
         <w:t xml:space="preserve">, </w:t>
       </w:r>
-      <w:hyperlink r:id="rId14" w:history="1">
+      <w:hyperlink r:id="rId25" w:history="1">
         <w:r>
           <w:rPr>
             <w:rStyle w:val="Hipervnculo"/>
@@ -8014,8 +8061,8 @@
       <w:r>
         <w:br w:type="page"/>
       </w:r>
-      <w:bookmarkStart w:id="24" w:name="_GoBack"/>
-      <w:bookmarkEnd w:id="24"/>
+      <w:bookmarkStart w:id="22" w:name="_GoBack"/>
+      <w:bookmarkEnd w:id="22"/>
     </w:p>
     <w:p>
       <w:pPr>
@@ -8028,11 +8075,11 @@
         <w:lastRenderedPageBreak/>
         <w:t xml:space="preserve"> </w:t>
       </w:r>
-      <w:bookmarkStart w:id="25" w:name="_Toc304442615"/>
+      <w:bookmarkStart w:id="23" w:name="_Toc304442615"/>
       <w:r>
         <w:t>ANEXOS</w:t>
       </w:r>
-      <w:bookmarkEnd w:id="25"/>
+      <w:bookmarkEnd w:id="23"/>
     </w:p>
     <w:p/>
     <w:p>
@@ -8046,13 +8093,12 @@
         <w:pStyle w:val="Ttulo2"/>
         <w:keepLines w:val="0"/>
         <w:spacing w:before="240" w:after="60"/>
-        <w:ind w:left="576" w:hanging="576"/>
-      </w:pPr>
-      <w:bookmarkStart w:id="26" w:name="_Toc304442616"/>
+      </w:pPr>
+      <w:bookmarkStart w:id="24" w:name="_Toc304442616"/>
       <w:r>
         <w:t>Anexo 1</w:t>
       </w:r>
-      <w:bookmarkEnd w:id="26"/>
+      <w:bookmarkEnd w:id="24"/>
     </w:p>
     <w:p/>
     <w:p/>
@@ -8061,13 +8107,12 @@
         <w:pStyle w:val="Ttulo2"/>
         <w:keepLines w:val="0"/>
         <w:spacing w:before="240" w:after="60"/>
-        <w:ind w:left="576" w:hanging="576"/>
-      </w:pPr>
-      <w:bookmarkStart w:id="27" w:name="_Toc304442617"/>
+      </w:pPr>
+      <w:bookmarkStart w:id="25" w:name="_Toc304442617"/>
       <w:r>
         <w:t>Anexo 2</w:t>
       </w:r>
-      <w:bookmarkEnd w:id="27"/>
+      <w:bookmarkEnd w:id="25"/>
     </w:p>
     <w:p>
       <w:pPr>
@@ -8313,7 +8358,7 @@
       </w:pPr>
     </w:p>
     <w:sectPr>
-      <w:headerReference w:type="default" r:id="rId15"/>
+      <w:headerReference w:type="default" r:id="rId26"/>
       <w:pgSz w:w="12240" w:h="15840"/>
       <w:pgMar w:top="1701" w:right="1134" w:bottom="1701" w:left="2268" w:header="709" w:footer="709" w:gutter="0"/>
       <w:pgNumType w:start="4"/>
@@ -8376,6 +8421,119 @@
 <file path=word/numbering.xml><?xml version="1.0" encoding="utf-8"?>
 <w:numbering xmlns:ve="http://schemas.openxmlformats.org/markup-compatibility/2006" xmlns:o="urn:schemas-microsoft-com:office:office" xmlns:r="http://schemas.openxmlformats.org/officeDocument/2006/relationships" xmlns:m="http://schemas.openxmlformats.org/officeDocument/2006/math" xmlns:v="urn:schemas-microsoft-com:vml" xmlns:wp="http://schemas.openxmlformats.org/drawingml/2006/wordprocessingDrawing" xmlns:w10="urn:schemas-microsoft-com:office:word" xmlns:w="http://schemas.openxmlformats.org/wordprocessingml/2006/main" xmlns:wne="http://schemas.microsoft.com/office/word/2006/wordml">
   <w:abstractNum w:abstractNumId="0">
+    <w:nsid w:val="049447F2"/>
+    <w:multiLevelType w:val="hybridMultilevel"/>
+    <w:tmpl w:val="9154A940"/>
+    <w:lvl w:ilvl="0" w:tplc="240A0001">
+      <w:start w:val="1"/>
+      <w:numFmt w:val="bullet"/>
+      <w:lvlText w:val=""/>
+      <w:lvlJc w:val="left"/>
+      <w:pPr>
+        <w:ind w:left="1440" w:hanging="360"/>
+      </w:pPr>
+      <w:rPr>
+        <w:rFonts w:ascii="Symbol" w:hAnsi="Symbol" w:hint="default"/>
+      </w:rPr>
+    </w:lvl>
+    <w:lvl w:ilvl="1" w:tplc="240A0003" w:tentative="1">
+      <w:start w:val="1"/>
+      <w:numFmt w:val="bullet"/>
+      <w:lvlText w:val="o"/>
+      <w:lvlJc w:val="left"/>
+      <w:pPr>
+        <w:ind w:left="2160" w:hanging="360"/>
+      </w:pPr>
+      <w:rPr>
+        <w:rFonts w:ascii="Courier New" w:hAnsi="Courier New" w:cs="Courier New" w:hint="default"/>
+      </w:rPr>
+    </w:lvl>
+    <w:lvl w:ilvl="2" w:tplc="240A0005" w:tentative="1">
+      <w:start w:val="1"/>
+      <w:numFmt w:val="bullet"/>
+      <w:lvlText w:val=""/>
+      <w:lvlJc w:val="left"/>
+      <w:pPr>
+        <w:ind w:left="2880" w:hanging="360"/>
+      </w:pPr>
+      <w:rPr>
+        <w:rFonts w:ascii="Wingdings" w:hAnsi="Wingdings" w:hint="default"/>
+      </w:rPr>
+    </w:lvl>
+    <w:lvl w:ilvl="3" w:tplc="240A0001" w:tentative="1">
+      <w:start w:val="1"/>
+      <w:numFmt w:val="bullet"/>
+      <w:lvlText w:val=""/>
+      <w:lvlJc w:val="left"/>
+      <w:pPr>
+        <w:ind w:left="3600" w:hanging="360"/>
+      </w:pPr>
+      <w:rPr>
+        <w:rFonts w:ascii="Symbol" w:hAnsi="Symbol" w:hint="default"/>
+      </w:rPr>
+    </w:lvl>
+    <w:lvl w:ilvl="4" w:tplc="240A0003" w:tentative="1">
+      <w:start w:val="1"/>
+      <w:numFmt w:val="bullet"/>
+      <w:lvlText w:val="o"/>
+      <w:lvlJc w:val="left"/>
+      <w:pPr>
+        <w:ind w:left="4320" w:hanging="360"/>
+      </w:pPr>
+      <w:rPr>
+        <w:rFonts w:ascii="Courier New" w:hAnsi="Courier New" w:cs="Courier New" w:hint="default"/>
+      </w:rPr>
+    </w:lvl>
+    <w:lvl w:ilvl="5" w:tplc="240A0005" w:tentative="1">
+      <w:start w:val="1"/>
+      <w:numFmt w:val="bullet"/>
+      <w:lvlText w:val=""/>
+      <w:lvlJc w:val="left"/>
+      <w:pPr>
+        <w:ind w:left="5040" w:hanging="360"/>
+      </w:pPr>
+      <w:rPr>
+        <w:rFonts w:ascii="Wingdings" w:hAnsi="Wingdings" w:hint="default"/>
+      </w:rPr>
+    </w:lvl>
+    <w:lvl w:ilvl="6" w:tplc="240A0001" w:tentative="1">
+      <w:start w:val="1"/>
+      <w:numFmt w:val="bullet"/>
+      <w:lvlText w:val=""/>
+      <w:lvlJc w:val="left"/>
+      <w:pPr>
+        <w:ind w:left="5760" w:hanging="360"/>
+      </w:pPr>
+      <w:rPr>
+        <w:rFonts w:ascii="Symbol" w:hAnsi="Symbol" w:hint="default"/>
+      </w:rPr>
+    </w:lvl>
+    <w:lvl w:ilvl="7" w:tplc="240A0003" w:tentative="1">
+      <w:start w:val="1"/>
+      <w:numFmt w:val="bullet"/>
+      <w:lvlText w:val="o"/>
+      <w:lvlJc w:val="left"/>
+      <w:pPr>
+        <w:ind w:left="6480" w:hanging="360"/>
+      </w:pPr>
+      <w:rPr>
+        <w:rFonts w:ascii="Courier New" w:hAnsi="Courier New" w:cs="Courier New" w:hint="default"/>
+      </w:rPr>
+    </w:lvl>
+    <w:lvl w:ilvl="8" w:tplc="240A0005" w:tentative="1">
+      <w:start w:val="1"/>
+      <w:numFmt w:val="bullet"/>
+      <w:lvlText w:val=""/>
+      <w:lvlJc w:val="left"/>
+      <w:pPr>
+        <w:ind w:left="7200" w:hanging="360"/>
+      </w:pPr>
+      <w:rPr>
+        <w:rFonts w:ascii="Wingdings" w:hAnsi="Wingdings" w:hint="default"/>
+      </w:rPr>
+    </w:lvl>
+  </w:abstractNum>
+  <w:abstractNum w:abstractNumId="1">
     <w:nsid w:val="0B376649"/>
     <w:multiLevelType w:val="multilevel"/>
     <w:tmpl w:val="FACAAF32"/>
@@ -8496,7 +8654,7 @@
       </w:rPr>
     </w:lvl>
   </w:abstractNum>
-  <w:abstractNum w:abstractNumId="1">
+  <w:abstractNum w:abstractNumId="2">
     <w:nsid w:val="0B8D4CCE"/>
     <w:multiLevelType w:val="hybridMultilevel"/>
     <w:tmpl w:val="64F2327E"/>
@@ -8608,7 +8766,7 @@
       </w:rPr>
     </w:lvl>
   </w:abstractNum>
-  <w:abstractNum w:abstractNumId="2">
+  <w:abstractNum w:abstractNumId="3">
     <w:nsid w:val="0D896329"/>
     <w:multiLevelType w:val="multilevel"/>
     <w:tmpl w:val="FACAAF32"/>
@@ -8729,7 +8887,7 @@
       </w:rPr>
     </w:lvl>
   </w:abstractNum>
-  <w:abstractNum w:abstractNumId="3">
+  <w:abstractNum w:abstractNumId="4">
     <w:nsid w:val="17B404FC"/>
     <w:multiLevelType w:val="multilevel"/>
     <w:tmpl w:val="CC1870F6"/>
@@ -8878,7 +9036,7 @@
       </w:rPr>
     </w:lvl>
   </w:abstractNum>
-  <w:abstractNum w:abstractNumId="4">
+  <w:abstractNum w:abstractNumId="5">
     <w:nsid w:val="18356413"/>
     <w:multiLevelType w:val="hybridMultilevel"/>
     <w:tmpl w:val="D772C526"/>
@@ -8991,7 +9149,7 @@
       </w:rPr>
     </w:lvl>
   </w:abstractNum>
-  <w:abstractNum w:abstractNumId="5">
+  <w:abstractNum w:abstractNumId="6">
     <w:nsid w:val="1A2E0393"/>
     <w:multiLevelType w:val="multilevel"/>
     <w:tmpl w:val="988219DE"/>
@@ -9133,7 +9291,7 @@
       </w:rPr>
     </w:lvl>
   </w:abstractNum>
-  <w:abstractNum w:abstractNumId="6">
+  <w:abstractNum w:abstractNumId="7">
     <w:nsid w:val="1C4B2B49"/>
     <w:multiLevelType w:val="hybridMultilevel"/>
     <w:tmpl w:val="76AC402C"/>
@@ -9246,7 +9404,7 @@
       </w:rPr>
     </w:lvl>
   </w:abstractNum>
-  <w:abstractNum w:abstractNumId="7">
+  <w:abstractNum w:abstractNumId="8">
     <w:nsid w:val="1CA05D05"/>
     <w:multiLevelType w:val="hybridMultilevel"/>
     <w:tmpl w:val="CA0810FC"/>
@@ -9359,7 +9517,93 @@
       </w:rPr>
     </w:lvl>
   </w:abstractNum>
-  <w:abstractNum w:abstractNumId="8">
+  <w:abstractNum w:abstractNumId="9">
+    <w:nsid w:val="1CB33B08"/>
+    <w:multiLevelType w:val="hybridMultilevel"/>
+    <w:tmpl w:val="C50C00DE"/>
+    <w:lvl w:ilvl="0" w:tplc="240A000F">
+      <w:start w:val="1"/>
+      <w:numFmt w:val="decimal"/>
+      <w:lvlText w:val="%1."/>
+      <w:lvlJc w:val="left"/>
+      <w:pPr>
+        <w:ind w:left="3585" w:hanging="360"/>
+      </w:pPr>
+    </w:lvl>
+    <w:lvl w:ilvl="1" w:tplc="240A0019" w:tentative="1">
+      <w:start w:val="1"/>
+      <w:numFmt w:val="lowerLetter"/>
+      <w:lvlText w:val="%2."/>
+      <w:lvlJc w:val="left"/>
+      <w:pPr>
+        <w:ind w:left="4305" w:hanging="360"/>
+      </w:pPr>
+    </w:lvl>
+    <w:lvl w:ilvl="2" w:tplc="240A001B" w:tentative="1">
+      <w:start w:val="1"/>
+      <w:numFmt w:val="lowerRoman"/>
+      <w:lvlText w:val="%3."/>
+      <w:lvlJc w:val="right"/>
+      <w:pPr>
+        <w:ind w:left="5025" w:hanging="180"/>
+      </w:pPr>
+    </w:lvl>
+    <w:lvl w:ilvl="3" w:tplc="240A000F" w:tentative="1">
+      <w:start w:val="1"/>
+      <w:numFmt w:val="decimal"/>
+      <w:lvlText w:val="%4."/>
+      <w:lvlJc w:val="left"/>
+      <w:pPr>
+        <w:ind w:left="5745" w:hanging="360"/>
+      </w:pPr>
+    </w:lvl>
+    <w:lvl w:ilvl="4" w:tplc="240A0019" w:tentative="1">
+      <w:start w:val="1"/>
+      <w:numFmt w:val="lowerLetter"/>
+      <w:lvlText w:val="%5."/>
+      <w:lvlJc w:val="left"/>
+      <w:pPr>
+        <w:ind w:left="6465" w:hanging="360"/>
+      </w:pPr>
+    </w:lvl>
+    <w:lvl w:ilvl="5" w:tplc="240A001B" w:tentative="1">
+      <w:start w:val="1"/>
+      <w:numFmt w:val="lowerRoman"/>
+      <w:lvlText w:val="%6."/>
+      <w:lvlJc w:val="right"/>
+      <w:pPr>
+        <w:ind w:left="7185" w:hanging="180"/>
+      </w:pPr>
+    </w:lvl>
+    <w:lvl w:ilvl="6" w:tplc="240A000F" w:tentative="1">
+      <w:start w:val="1"/>
+      <w:numFmt w:val="decimal"/>
+      <w:lvlText w:val="%7."/>
+      <w:lvlJc w:val="left"/>
+      <w:pPr>
+        <w:ind w:left="7905" w:hanging="360"/>
+      </w:pPr>
+    </w:lvl>
+    <w:lvl w:ilvl="7" w:tplc="240A0019" w:tentative="1">
+      <w:start w:val="1"/>
+      <w:numFmt w:val="lowerLetter"/>
+      <w:lvlText w:val="%8."/>
+      <w:lvlJc w:val="left"/>
+      <w:pPr>
+        <w:ind w:left="8625" w:hanging="360"/>
+      </w:pPr>
+    </w:lvl>
+    <w:lvl w:ilvl="8" w:tplc="240A001B" w:tentative="1">
+      <w:start w:val="1"/>
+      <w:numFmt w:val="lowerRoman"/>
+      <w:lvlText w:val="%9."/>
+      <w:lvlJc w:val="right"/>
+      <w:pPr>
+        <w:ind w:left="9345" w:hanging="180"/>
+      </w:pPr>
+    </w:lvl>
+  </w:abstractNum>
+  <w:abstractNum w:abstractNumId="10">
     <w:nsid w:val="269C59BB"/>
     <w:multiLevelType w:val="multilevel"/>
     <w:tmpl w:val="2548B9BA"/>
@@ -9472,7 +9716,7 @@
       </w:rPr>
     </w:lvl>
   </w:abstractNum>
-  <w:abstractNum w:abstractNumId="9">
+  <w:abstractNum w:abstractNumId="11">
     <w:nsid w:val="27674FFF"/>
     <w:multiLevelType w:val="hybridMultilevel"/>
     <w:tmpl w:val="66A66046"/>
@@ -9585,7 +9829,7 @@
       </w:rPr>
     </w:lvl>
   </w:abstractNum>
-  <w:abstractNum w:abstractNumId="10">
+  <w:abstractNum w:abstractNumId="12">
     <w:nsid w:val="2B686862"/>
     <w:multiLevelType w:val="hybridMultilevel"/>
     <w:tmpl w:val="87544CC6"/>
@@ -9698,7 +9942,7 @@
       </w:rPr>
     </w:lvl>
   </w:abstractNum>
-  <w:abstractNum w:abstractNumId="11">
+  <w:abstractNum w:abstractNumId="13">
     <w:nsid w:val="330573D9"/>
     <w:multiLevelType w:val="multilevel"/>
     <w:tmpl w:val="A97EE2E4"/>
@@ -9815,10 +10059,10 @@
       </w:pPr>
     </w:lvl>
   </w:abstractNum>
-  <w:abstractNum w:abstractNumId="12">
+  <w:abstractNum w:abstractNumId="14">
     <w:nsid w:val="345855F0"/>
     <w:multiLevelType w:val="multilevel"/>
-    <w:tmpl w:val="13C4A848"/>
+    <w:tmpl w:val="C98489CA"/>
     <w:lvl w:ilvl="0">
       <w:start w:val="1"/>
       <w:numFmt w:val="decimal"/>
@@ -9854,6 +10098,9 @@
       <w:pPr>
         <w:ind w:left="720" w:hanging="720"/>
       </w:pPr>
+      <w:rPr>
+        <w:b/>
+      </w:rPr>
     </w:lvl>
     <w:lvl w:ilvl="3">
       <w:start w:val="1"/>
@@ -9916,7 +10163,7 @@
       </w:pPr>
     </w:lvl>
   </w:abstractNum>
-  <w:abstractNum w:abstractNumId="13">
+  <w:abstractNum w:abstractNumId="15">
     <w:nsid w:val="363005AF"/>
     <w:multiLevelType w:val="multilevel"/>
     <w:tmpl w:val="8FD674E8"/>
@@ -10041,7 +10288,156 @@
       </w:rPr>
     </w:lvl>
   </w:abstractNum>
-  <w:abstractNum w:abstractNumId="14">
+  <w:abstractNum w:abstractNumId="16">
+    <w:nsid w:val="46C81B11"/>
+    <w:multiLevelType w:val="multilevel"/>
+    <w:tmpl w:val="0E345F42"/>
+    <w:lvl w:ilvl="0">
+      <w:start w:val="1"/>
+      <w:numFmt w:val="bullet"/>
+      <w:lvlText w:val=""/>
+      <w:lvlJc w:val="left"/>
+      <w:pPr>
+        <w:tabs>
+          <w:tab w:val="num" w:pos="720"/>
+        </w:tabs>
+        <w:ind w:left="720" w:hanging="360"/>
+      </w:pPr>
+      <w:rPr>
+        <w:rFonts w:ascii="Symbol" w:hAnsi="Symbol" w:hint="default"/>
+        <w:sz w:val="20"/>
+      </w:rPr>
+    </w:lvl>
+    <w:lvl w:ilvl="1" w:tentative="1">
+      <w:start w:val="1"/>
+      <w:numFmt w:val="bullet"/>
+      <w:lvlText w:val=""/>
+      <w:lvlJc w:val="left"/>
+      <w:pPr>
+        <w:tabs>
+          <w:tab w:val="num" w:pos="1440"/>
+        </w:tabs>
+        <w:ind w:left="1440" w:hanging="360"/>
+      </w:pPr>
+      <w:rPr>
+        <w:rFonts w:ascii="Symbol" w:hAnsi="Symbol" w:hint="default"/>
+        <w:sz w:val="20"/>
+      </w:rPr>
+    </w:lvl>
+    <w:lvl w:ilvl="2" w:tentative="1">
+      <w:start w:val="1"/>
+      <w:numFmt w:val="bullet"/>
+      <w:lvlText w:val=""/>
+      <w:lvlJc w:val="left"/>
+      <w:pPr>
+        <w:tabs>
+          <w:tab w:val="num" w:pos="2160"/>
+        </w:tabs>
+        <w:ind w:left="2160" w:hanging="360"/>
+      </w:pPr>
+      <w:rPr>
+        <w:rFonts w:ascii="Symbol" w:hAnsi="Symbol" w:hint="default"/>
+        <w:sz w:val="20"/>
+      </w:rPr>
+    </w:lvl>
+    <w:lvl w:ilvl="3" w:tentative="1">
+      <w:start w:val="1"/>
+      <w:numFmt w:val="bullet"/>
+      <w:lvlText w:val=""/>
+      <w:lvlJc w:val="left"/>
+      <w:pPr>
+        <w:tabs>
+          <w:tab w:val="num" w:pos="2880"/>
+        </w:tabs>
+        <w:ind w:left="2880" w:hanging="360"/>
+      </w:pPr>
+      <w:rPr>
+        <w:rFonts w:ascii="Symbol" w:hAnsi="Symbol" w:hint="default"/>
+        <w:sz w:val="20"/>
+      </w:rPr>
+    </w:lvl>
+    <w:lvl w:ilvl="4" w:tentative="1">
+      <w:start w:val="1"/>
+      <w:numFmt w:val="bullet"/>
+      <w:lvlText w:val=""/>
+      <w:lvlJc w:val="left"/>
+      <w:pPr>
+        <w:tabs>
+          <w:tab w:val="num" w:pos="3600"/>
+        </w:tabs>
+        <w:ind w:left="3600" w:hanging="360"/>
+      </w:pPr>
+      <w:rPr>
+        <w:rFonts w:ascii="Symbol" w:hAnsi="Symbol" w:hint="default"/>
+        <w:sz w:val="20"/>
+      </w:rPr>
+    </w:lvl>
+    <w:lvl w:ilvl="5" w:tentative="1">
+      <w:start w:val="1"/>
+      <w:numFmt w:val="bullet"/>
+      <w:lvlText w:val=""/>
+      <w:lvlJc w:val="left"/>
+      <w:pPr>
+        <w:tabs>
+          <w:tab w:val="num" w:pos="4320"/>
+        </w:tabs>
+        <w:ind w:left="4320" w:hanging="360"/>
+      </w:pPr>
+      <w:rPr>
+        <w:rFonts w:ascii="Symbol" w:hAnsi="Symbol" w:hint="default"/>
+        <w:sz w:val="20"/>
+      </w:rPr>
+    </w:lvl>
+    <w:lvl w:ilvl="6" w:tentative="1">
+      <w:start w:val="1"/>
+      <w:numFmt w:val="bullet"/>
+      <w:lvlText w:val=""/>
+      <w:lvlJc w:val="left"/>
+      <w:pPr>
+        <w:tabs>
+          <w:tab w:val="num" w:pos="5040"/>
+        </w:tabs>
+        <w:ind w:left="5040" w:hanging="360"/>
+      </w:pPr>
+      <w:rPr>
+        <w:rFonts w:ascii="Symbol" w:hAnsi="Symbol" w:hint="default"/>
+        <w:sz w:val="20"/>
+      </w:rPr>
+    </w:lvl>
+    <w:lvl w:ilvl="7" w:tentative="1">
+      <w:start w:val="1"/>
+      <w:numFmt w:val="bullet"/>
+      <w:lvlText w:val=""/>
+      <w:lvlJc w:val="left"/>
+      <w:pPr>
+        <w:tabs>
+          <w:tab w:val="num" w:pos="5760"/>
+        </w:tabs>
+        <w:ind w:left="5760" w:hanging="360"/>
+      </w:pPr>
+      <w:rPr>
+        <w:rFonts w:ascii="Symbol" w:hAnsi="Symbol" w:hint="default"/>
+        <w:sz w:val="20"/>
+      </w:rPr>
+    </w:lvl>
+    <w:lvl w:ilvl="8" w:tentative="1">
+      <w:start w:val="1"/>
+      <w:numFmt w:val="bullet"/>
+      <w:lvlText w:val=""/>
+      <w:lvlJc w:val="left"/>
+      <w:pPr>
+        <w:tabs>
+          <w:tab w:val="num" w:pos="6480"/>
+        </w:tabs>
+        <w:ind w:left="6480" w:hanging="360"/>
+      </w:pPr>
+      <w:rPr>
+        <w:rFonts w:ascii="Symbol" w:hAnsi="Symbol" w:hint="default"/>
+        <w:sz w:val="20"/>
+      </w:rPr>
+    </w:lvl>
+  </w:abstractNum>
+  <w:abstractNum w:abstractNumId="17">
     <w:nsid w:val="4B042901"/>
     <w:multiLevelType w:val="multilevel"/>
     <w:tmpl w:val="7CD2EE46"/>
@@ -10154,7 +10550,7 @@
       </w:rPr>
     </w:lvl>
   </w:abstractNum>
-  <w:abstractNum w:abstractNumId="15">
+  <w:abstractNum w:abstractNumId="18">
     <w:nsid w:val="4F4F5F47"/>
     <w:multiLevelType w:val="hybridMultilevel"/>
     <w:tmpl w:val="32A67E38"/>
@@ -10267,7 +10663,120 @@
       </w:rPr>
     </w:lvl>
   </w:abstractNum>
-  <w:abstractNum w:abstractNumId="16">
+  <w:abstractNum w:abstractNumId="19">
+    <w:nsid w:val="525426C7"/>
+    <w:multiLevelType w:val="hybridMultilevel"/>
+    <w:tmpl w:val="A7E695B0"/>
+    <w:lvl w:ilvl="0" w:tplc="240A0001">
+      <w:start w:val="1"/>
+      <w:numFmt w:val="bullet"/>
+      <w:lvlText w:val=""/>
+      <w:lvlJc w:val="left"/>
+      <w:pPr>
+        <w:ind w:left="720" w:hanging="360"/>
+      </w:pPr>
+      <w:rPr>
+        <w:rFonts w:ascii="Symbol" w:hAnsi="Symbol" w:hint="default"/>
+      </w:rPr>
+    </w:lvl>
+    <w:lvl w:ilvl="1" w:tplc="240A0003" w:tentative="1">
+      <w:start w:val="1"/>
+      <w:numFmt w:val="bullet"/>
+      <w:lvlText w:val="o"/>
+      <w:lvlJc w:val="left"/>
+      <w:pPr>
+        <w:ind w:left="1440" w:hanging="360"/>
+      </w:pPr>
+      <w:rPr>
+        <w:rFonts w:ascii="Courier New" w:hAnsi="Courier New" w:cs="Courier New" w:hint="default"/>
+      </w:rPr>
+    </w:lvl>
+    <w:lvl w:ilvl="2" w:tplc="240A0005" w:tentative="1">
+      <w:start w:val="1"/>
+      <w:numFmt w:val="bullet"/>
+      <w:lvlText w:val=""/>
+      <w:lvlJc w:val="left"/>
+      <w:pPr>
+        <w:ind w:left="2160" w:hanging="360"/>
+      </w:pPr>
+      <w:rPr>
+        <w:rFonts w:ascii="Wingdings" w:hAnsi="Wingdings" w:hint="default"/>
+      </w:rPr>
+    </w:lvl>
+    <w:lvl w:ilvl="3" w:tplc="240A0001" w:tentative="1">
+      <w:start w:val="1"/>
+      <w:numFmt w:val="bullet"/>
+      <w:lvlText w:val=""/>
+      <w:lvlJc w:val="left"/>
+      <w:pPr>
+        <w:ind w:left="2880" w:hanging="360"/>
+      </w:pPr>
+      <w:rPr>
+        <w:rFonts w:ascii="Symbol" w:hAnsi="Symbol" w:hint="default"/>
+      </w:rPr>
+    </w:lvl>
+    <w:lvl w:ilvl="4" w:tplc="240A0003" w:tentative="1">
+      <w:start w:val="1"/>
+      <w:numFmt w:val="bullet"/>
+      <w:lvlText w:val="o"/>
+      <w:lvlJc w:val="left"/>
+      <w:pPr>
+        <w:ind w:left="3600" w:hanging="360"/>
+      </w:pPr>
+      <w:rPr>
+        <w:rFonts w:ascii="Courier New" w:hAnsi="Courier New" w:cs="Courier New" w:hint="default"/>
+      </w:rPr>
+    </w:lvl>
+    <w:lvl w:ilvl="5" w:tplc="240A0005" w:tentative="1">
+      <w:start w:val="1"/>
+      <w:numFmt w:val="bullet"/>
+      <w:lvlText w:val=""/>
+      <w:lvlJc w:val="left"/>
+      <w:pPr>
+        <w:ind w:left="4320" w:hanging="360"/>
+      </w:pPr>
+      <w:rPr>
+        <w:rFonts w:ascii="Wingdings" w:hAnsi="Wingdings" w:hint="default"/>
+      </w:rPr>
+    </w:lvl>
+    <w:lvl w:ilvl="6" w:tplc="240A0001" w:tentative="1">
+      <w:start w:val="1"/>
+      <w:numFmt w:val="bullet"/>
+      <w:lvlText w:val=""/>
+      <w:lvlJc w:val="left"/>
+      <w:pPr>
+        <w:ind w:left="5040" w:hanging="360"/>
+      </w:pPr>
+      <w:rPr>
+        <w:rFonts w:ascii="Symbol" w:hAnsi="Symbol" w:hint="default"/>
+      </w:rPr>
+    </w:lvl>
+    <w:lvl w:ilvl="7" w:tplc="240A0003" w:tentative="1">
+      <w:start w:val="1"/>
+      <w:numFmt w:val="bullet"/>
+      <w:lvlText w:val="o"/>
+      <w:lvlJc w:val="left"/>
+      <w:pPr>
+        <w:ind w:left="5760" w:hanging="360"/>
+      </w:pPr>
+      <w:rPr>
+        <w:rFonts w:ascii="Courier New" w:hAnsi="Courier New" w:cs="Courier New" w:hint="default"/>
+      </w:rPr>
+    </w:lvl>
+    <w:lvl w:ilvl="8" w:tplc="240A0005" w:tentative="1">
+      <w:start w:val="1"/>
+      <w:numFmt w:val="bullet"/>
+      <w:lvlText w:val=""/>
+      <w:lvlJc w:val="left"/>
+      <w:pPr>
+        <w:ind w:left="6480" w:hanging="360"/>
+      </w:pPr>
+      <w:rPr>
+        <w:rFonts w:ascii="Wingdings" w:hAnsi="Wingdings" w:hint="default"/>
+      </w:rPr>
+    </w:lvl>
+  </w:abstractNum>
+  <w:abstractNum w:abstractNumId="20">
     <w:nsid w:val="52E01CC2"/>
     <w:multiLevelType w:val="multilevel"/>
     <w:tmpl w:val="7CD2EE46"/>
@@ -10380,7 +10889,7 @@
       </w:rPr>
     </w:lvl>
   </w:abstractNum>
-  <w:abstractNum w:abstractNumId="17">
+  <w:abstractNum w:abstractNumId="21">
     <w:nsid w:val="56205803"/>
     <w:multiLevelType w:val="multilevel"/>
     <w:tmpl w:val="E2A47066"/>
@@ -10479,7 +10988,93 @@
       </w:pPr>
     </w:lvl>
   </w:abstractNum>
-  <w:abstractNum w:abstractNumId="18">
+  <w:abstractNum w:abstractNumId="22">
+    <w:nsid w:val="5927640D"/>
+    <w:multiLevelType w:val="hybridMultilevel"/>
+    <w:tmpl w:val="00D6492E"/>
+    <w:lvl w:ilvl="0" w:tplc="240A000F">
+      <w:start w:val="1"/>
+      <w:numFmt w:val="decimal"/>
+      <w:lvlText w:val="%1."/>
+      <w:lvlJc w:val="left"/>
+      <w:pPr>
+        <w:ind w:left="720" w:hanging="360"/>
+      </w:pPr>
+    </w:lvl>
+    <w:lvl w:ilvl="1" w:tplc="240A0019" w:tentative="1">
+      <w:start w:val="1"/>
+      <w:numFmt w:val="lowerLetter"/>
+      <w:lvlText w:val="%2."/>
+      <w:lvlJc w:val="left"/>
+      <w:pPr>
+        <w:ind w:left="1440" w:hanging="360"/>
+      </w:pPr>
+    </w:lvl>
+    <w:lvl w:ilvl="2" w:tplc="240A001B" w:tentative="1">
+      <w:start w:val="1"/>
+      <w:numFmt w:val="lowerRoman"/>
+      <w:lvlText w:val="%3."/>
+      <w:lvlJc w:val="right"/>
+      <w:pPr>
+        <w:ind w:left="2160" w:hanging="180"/>
+      </w:pPr>
+    </w:lvl>
+    <w:lvl w:ilvl="3" w:tplc="240A000F" w:tentative="1">
+      <w:start w:val="1"/>
+      <w:numFmt w:val="decimal"/>
+      <w:lvlText w:val="%4."/>
+      <w:lvlJc w:val="left"/>
+      <w:pPr>
+        <w:ind w:left="2880" w:hanging="360"/>
+      </w:pPr>
+    </w:lvl>
+    <w:lvl w:ilvl="4" w:tplc="240A0019" w:tentative="1">
+      <w:start w:val="1"/>
+      <w:numFmt w:val="lowerLetter"/>
+      <w:lvlText w:val="%5."/>
+      <w:lvlJc w:val="left"/>
+      <w:pPr>
+        <w:ind w:left="3600" w:hanging="360"/>
+      </w:pPr>
+    </w:lvl>
+    <w:lvl w:ilvl="5" w:tplc="240A001B" w:tentative="1">
+      <w:start w:val="1"/>
+      <w:numFmt w:val="lowerRoman"/>
+      <w:lvlText w:val="%6."/>
+      <w:lvlJc w:val="right"/>
+      <w:pPr>
+        <w:ind w:left="4320" w:hanging="180"/>
+      </w:pPr>
+    </w:lvl>
+    <w:lvl w:ilvl="6" w:tplc="240A000F" w:tentative="1">
+      <w:start w:val="1"/>
+      <w:numFmt w:val="decimal"/>
+      <w:lvlText w:val="%7."/>
+      <w:lvlJc w:val="left"/>
+      <w:pPr>
+        <w:ind w:left="5040" w:hanging="360"/>
+      </w:pPr>
+    </w:lvl>
+    <w:lvl w:ilvl="7" w:tplc="240A0019" w:tentative="1">
+      <w:start w:val="1"/>
+      <w:numFmt w:val="lowerLetter"/>
+      <w:lvlText w:val="%8."/>
+      <w:lvlJc w:val="left"/>
+      <w:pPr>
+        <w:ind w:left="5760" w:hanging="360"/>
+      </w:pPr>
+    </w:lvl>
+    <w:lvl w:ilvl="8" w:tplc="240A001B" w:tentative="1">
+      <w:start w:val="1"/>
+      <w:numFmt w:val="lowerRoman"/>
+      <w:lvlText w:val="%9."/>
+      <w:lvlJc w:val="right"/>
+      <w:pPr>
+        <w:ind w:left="6480" w:hanging="180"/>
+      </w:pPr>
+    </w:lvl>
+  </w:abstractNum>
+  <w:abstractNum w:abstractNumId="23">
     <w:nsid w:val="5B7C724C"/>
     <w:multiLevelType w:val="hybridMultilevel"/>
     <w:tmpl w:val="2160AE3E"/>
@@ -10591,7 +11186,7 @@
       </w:rPr>
     </w:lvl>
   </w:abstractNum>
-  <w:abstractNum w:abstractNumId="19">
+  <w:abstractNum w:abstractNumId="24">
     <w:nsid w:val="5C81119D"/>
     <w:multiLevelType w:val="hybridMultilevel"/>
     <w:tmpl w:val="E08042C6"/>
@@ -10703,7 +11298,7 @@
       </w:rPr>
     </w:lvl>
   </w:abstractNum>
-  <w:abstractNum w:abstractNumId="20">
+  <w:abstractNum w:abstractNumId="25">
     <w:nsid w:val="5D31771C"/>
     <w:multiLevelType w:val="hybridMultilevel"/>
     <w:tmpl w:val="562C32A8"/>
@@ -10821,7 +11416,7 @@
       </w:pPr>
     </w:lvl>
   </w:abstractNum>
-  <w:abstractNum w:abstractNumId="21">
+  <w:abstractNum w:abstractNumId="26">
     <w:nsid w:val="61985D1B"/>
     <w:multiLevelType w:val="hybridMultilevel"/>
     <w:tmpl w:val="5B3A5280"/>
@@ -10934,7 +11529,7 @@
       </w:rPr>
     </w:lvl>
   </w:abstractNum>
-  <w:abstractNum w:abstractNumId="22">
+  <w:abstractNum w:abstractNumId="27">
     <w:nsid w:val="702B6A80"/>
     <w:multiLevelType w:val="hybridMultilevel"/>
     <w:tmpl w:val="013CDB9A"/>
@@ -11047,7 +11642,233 @@
       </w:rPr>
     </w:lvl>
   </w:abstractNum>
-  <w:abstractNum w:abstractNumId="23">
+  <w:abstractNum w:abstractNumId="28">
+    <w:nsid w:val="727E26D1"/>
+    <w:multiLevelType w:val="hybridMultilevel"/>
+    <w:tmpl w:val="B0DEC6A2"/>
+    <w:lvl w:ilvl="0" w:tplc="240A0001">
+      <w:start w:val="1"/>
+      <w:numFmt w:val="bullet"/>
+      <w:lvlText w:val=""/>
+      <w:lvlJc w:val="left"/>
+      <w:pPr>
+        <w:ind w:left="1298" w:hanging="360"/>
+      </w:pPr>
+      <w:rPr>
+        <w:rFonts w:ascii="Symbol" w:hAnsi="Symbol" w:hint="default"/>
+      </w:rPr>
+    </w:lvl>
+    <w:lvl w:ilvl="1" w:tplc="240A0003" w:tentative="1">
+      <w:start w:val="1"/>
+      <w:numFmt w:val="bullet"/>
+      <w:lvlText w:val="o"/>
+      <w:lvlJc w:val="left"/>
+      <w:pPr>
+        <w:ind w:left="2018" w:hanging="360"/>
+      </w:pPr>
+      <w:rPr>
+        <w:rFonts w:ascii="Courier New" w:hAnsi="Courier New" w:cs="Courier New" w:hint="default"/>
+      </w:rPr>
+    </w:lvl>
+    <w:lvl w:ilvl="2" w:tplc="240A0005" w:tentative="1">
+      <w:start w:val="1"/>
+      <w:numFmt w:val="bullet"/>
+      <w:lvlText w:val=""/>
+      <w:lvlJc w:val="left"/>
+      <w:pPr>
+        <w:ind w:left="2738" w:hanging="360"/>
+      </w:pPr>
+      <w:rPr>
+        <w:rFonts w:ascii="Wingdings" w:hAnsi="Wingdings" w:hint="default"/>
+      </w:rPr>
+    </w:lvl>
+    <w:lvl w:ilvl="3" w:tplc="240A0001" w:tentative="1">
+      <w:start w:val="1"/>
+      <w:numFmt w:val="bullet"/>
+      <w:lvlText w:val=""/>
+      <w:lvlJc w:val="left"/>
+      <w:pPr>
+        <w:ind w:left="3458" w:hanging="360"/>
+      </w:pPr>
+      <w:rPr>
+        <w:rFonts w:ascii="Symbol" w:hAnsi="Symbol" w:hint="default"/>
+      </w:rPr>
+    </w:lvl>
+    <w:lvl w:ilvl="4" w:tplc="240A0003" w:tentative="1">
+      <w:start w:val="1"/>
+      <w:numFmt w:val="bullet"/>
+      <w:lvlText w:val="o"/>
+      <w:lvlJc w:val="left"/>
+      <w:pPr>
+        <w:ind w:left="4178" w:hanging="360"/>
+      </w:pPr>
+      <w:rPr>
+        <w:rFonts w:ascii="Courier New" w:hAnsi="Courier New" w:cs="Courier New" w:hint="default"/>
+      </w:rPr>
+    </w:lvl>
+    <w:lvl w:ilvl="5" w:tplc="240A0005" w:tentative="1">
+      <w:start w:val="1"/>
+      <w:numFmt w:val="bullet"/>
+      <w:lvlText w:val=""/>
+      <w:lvlJc w:val="left"/>
+      <w:pPr>
+        <w:ind w:left="4898" w:hanging="360"/>
+      </w:pPr>
+      <w:rPr>
+        <w:rFonts w:ascii="Wingdings" w:hAnsi="Wingdings" w:hint="default"/>
+      </w:rPr>
+    </w:lvl>
+    <w:lvl w:ilvl="6" w:tplc="240A0001" w:tentative="1">
+      <w:start w:val="1"/>
+      <w:numFmt w:val="bullet"/>
+      <w:lvlText w:val=""/>
+      <w:lvlJc w:val="left"/>
+      <w:pPr>
+        <w:ind w:left="5618" w:hanging="360"/>
+      </w:pPr>
+      <w:rPr>
+        <w:rFonts w:ascii="Symbol" w:hAnsi="Symbol" w:hint="default"/>
+      </w:rPr>
+    </w:lvl>
+    <w:lvl w:ilvl="7" w:tplc="240A0003" w:tentative="1">
+      <w:start w:val="1"/>
+      <w:numFmt w:val="bullet"/>
+      <w:lvlText w:val="o"/>
+      <w:lvlJc w:val="left"/>
+      <w:pPr>
+        <w:ind w:left="6338" w:hanging="360"/>
+      </w:pPr>
+      <w:rPr>
+        <w:rFonts w:ascii="Courier New" w:hAnsi="Courier New" w:cs="Courier New" w:hint="default"/>
+      </w:rPr>
+    </w:lvl>
+    <w:lvl w:ilvl="8" w:tplc="240A0005" w:tentative="1">
+      <w:start w:val="1"/>
+      <w:numFmt w:val="bullet"/>
+      <w:lvlText w:val=""/>
+      <w:lvlJc w:val="left"/>
+      <w:pPr>
+        <w:ind w:left="7058" w:hanging="360"/>
+      </w:pPr>
+      <w:rPr>
+        <w:rFonts w:ascii="Wingdings" w:hAnsi="Wingdings" w:hint="default"/>
+      </w:rPr>
+    </w:lvl>
+  </w:abstractNum>
+  <w:abstractNum w:abstractNumId="29">
+    <w:nsid w:val="73DB60B5"/>
+    <w:multiLevelType w:val="hybridMultilevel"/>
+    <w:tmpl w:val="9A1CB91E"/>
+    <w:lvl w:ilvl="0" w:tplc="240A0001">
+      <w:start w:val="1"/>
+      <w:numFmt w:val="bullet"/>
+      <w:lvlText w:val=""/>
+      <w:lvlJc w:val="left"/>
+      <w:pPr>
+        <w:ind w:left="720" w:hanging="360"/>
+      </w:pPr>
+      <w:rPr>
+        <w:rFonts w:ascii="Symbol" w:hAnsi="Symbol" w:hint="default"/>
+      </w:rPr>
+    </w:lvl>
+    <w:lvl w:ilvl="1" w:tplc="240A0003" w:tentative="1">
+      <w:start w:val="1"/>
+      <w:numFmt w:val="bullet"/>
+      <w:lvlText w:val="o"/>
+      <w:lvlJc w:val="left"/>
+      <w:pPr>
+        <w:ind w:left="1440" w:hanging="360"/>
+      </w:pPr>
+      <w:rPr>
+        <w:rFonts w:ascii="Courier New" w:hAnsi="Courier New" w:cs="Courier New" w:hint="default"/>
+      </w:rPr>
+    </w:lvl>
+    <w:lvl w:ilvl="2" w:tplc="240A0005" w:tentative="1">
+      <w:start w:val="1"/>
+      <w:numFmt w:val="bullet"/>
+      <w:lvlText w:val=""/>
+      <w:lvlJc w:val="left"/>
+      <w:pPr>
+        <w:ind w:left="2160" w:hanging="360"/>
+      </w:pPr>
+      <w:rPr>
+        <w:rFonts w:ascii="Wingdings" w:hAnsi="Wingdings" w:hint="default"/>
+      </w:rPr>
+    </w:lvl>
+    <w:lvl w:ilvl="3" w:tplc="240A0001" w:tentative="1">
+      <w:start w:val="1"/>
+      <w:numFmt w:val="bullet"/>
+      <w:lvlText w:val=""/>
+      <w:lvlJc w:val="left"/>
+      <w:pPr>
+        <w:ind w:left="2880" w:hanging="360"/>
+      </w:pPr>
+      <w:rPr>
+        <w:rFonts w:ascii="Symbol" w:hAnsi="Symbol" w:hint="default"/>
+      </w:rPr>
+    </w:lvl>
+    <w:lvl w:ilvl="4" w:tplc="240A0003" w:tentative="1">
+      <w:start w:val="1"/>
+      <w:numFmt w:val="bullet"/>
+      <w:lvlText w:val="o"/>
+      <w:lvlJc w:val="left"/>
+      <w:pPr>
+        <w:ind w:left="3600" w:hanging="360"/>
+      </w:pPr>
+      <w:rPr>
+        <w:rFonts w:ascii="Courier New" w:hAnsi="Courier New" w:cs="Courier New" w:hint="default"/>
+      </w:rPr>
+    </w:lvl>
+    <w:lvl w:ilvl="5" w:tplc="240A0005" w:tentative="1">
+      <w:start w:val="1"/>
+      <w:numFmt w:val="bullet"/>
+      <w:lvlText w:val=""/>
+      <w:lvlJc w:val="left"/>
+      <w:pPr>
+        <w:ind w:left="4320" w:hanging="360"/>
+      </w:pPr>
+      <w:rPr>
+        <w:rFonts w:ascii="Wingdings" w:hAnsi="Wingdings" w:hint="default"/>
+      </w:rPr>
+    </w:lvl>
+    <w:lvl w:ilvl="6" w:tplc="240A0001" w:tentative="1">
+      <w:start w:val="1"/>
+      <w:numFmt w:val="bullet"/>
+      <w:lvlText w:val=""/>
+      <w:lvlJc w:val="left"/>
+      <w:pPr>
+        <w:ind w:left="5040" w:hanging="360"/>
+      </w:pPr>
+      <w:rPr>
+        <w:rFonts w:ascii="Symbol" w:hAnsi="Symbol" w:hint="default"/>
+      </w:rPr>
+    </w:lvl>
+    <w:lvl w:ilvl="7" w:tplc="240A0003" w:tentative="1">
+      <w:start w:val="1"/>
+      <w:numFmt w:val="bullet"/>
+      <w:lvlText w:val="o"/>
+      <w:lvlJc w:val="left"/>
+      <w:pPr>
+        <w:ind w:left="5760" w:hanging="360"/>
+      </w:pPr>
+      <w:rPr>
+        <w:rFonts w:ascii="Courier New" w:hAnsi="Courier New" w:cs="Courier New" w:hint="default"/>
+      </w:rPr>
+    </w:lvl>
+    <w:lvl w:ilvl="8" w:tplc="240A0005" w:tentative="1">
+      <w:start w:val="1"/>
+      <w:numFmt w:val="bullet"/>
+      <w:lvlText w:val=""/>
+      <w:lvlJc w:val="left"/>
+      <w:pPr>
+        <w:ind w:left="6480" w:hanging="360"/>
+      </w:pPr>
+      <w:rPr>
+        <w:rFonts w:ascii="Wingdings" w:hAnsi="Wingdings" w:hint="default"/>
+      </w:rPr>
+    </w:lvl>
+  </w:abstractNum>
+  <w:abstractNum w:abstractNumId="30">
     <w:nsid w:val="79AF7CC1"/>
     <w:multiLevelType w:val="hybridMultilevel"/>
     <w:tmpl w:val="8766BA3C"/>
@@ -11160,7 +11981,93 @@
       </w:rPr>
     </w:lvl>
   </w:abstractNum>
-  <w:abstractNum w:abstractNumId="24">
+  <w:abstractNum w:abstractNumId="31">
+    <w:nsid w:val="7E141605"/>
+    <w:multiLevelType w:val="multilevel"/>
+    <w:tmpl w:val="240A001F"/>
+    <w:lvl w:ilvl="0">
+      <w:start w:val="1"/>
+      <w:numFmt w:val="decimal"/>
+      <w:lvlText w:val="%1."/>
+      <w:lvlJc w:val="left"/>
+      <w:pPr>
+        <w:ind w:left="360" w:hanging="360"/>
+      </w:pPr>
+    </w:lvl>
+    <w:lvl w:ilvl="1">
+      <w:start w:val="1"/>
+      <w:numFmt w:val="decimal"/>
+      <w:lvlText w:val="%1.%2."/>
+      <w:lvlJc w:val="left"/>
+      <w:pPr>
+        <w:ind w:left="792" w:hanging="432"/>
+      </w:pPr>
+    </w:lvl>
+    <w:lvl w:ilvl="2">
+      <w:start w:val="1"/>
+      <w:numFmt w:val="decimal"/>
+      <w:lvlText w:val="%1.%2.%3."/>
+      <w:lvlJc w:val="left"/>
+      <w:pPr>
+        <w:ind w:left="1224" w:hanging="504"/>
+      </w:pPr>
+    </w:lvl>
+    <w:lvl w:ilvl="3">
+      <w:start w:val="1"/>
+      <w:numFmt w:val="decimal"/>
+      <w:lvlText w:val="%1.%2.%3.%4."/>
+      <w:lvlJc w:val="left"/>
+      <w:pPr>
+        <w:ind w:left="1728" w:hanging="648"/>
+      </w:pPr>
+    </w:lvl>
+    <w:lvl w:ilvl="4">
+      <w:start w:val="1"/>
+      <w:numFmt w:val="decimal"/>
+      <w:lvlText w:val="%1.%2.%3.%4.%5."/>
+      <w:lvlJc w:val="left"/>
+      <w:pPr>
+        <w:ind w:left="2232" w:hanging="792"/>
+      </w:pPr>
+    </w:lvl>
+    <w:lvl w:ilvl="5">
+      <w:start w:val="1"/>
+      <w:numFmt w:val="decimal"/>
+      <w:lvlText w:val="%1.%2.%3.%4.%5.%6."/>
+      <w:lvlJc w:val="left"/>
+      <w:pPr>
+        <w:ind w:left="2736" w:hanging="936"/>
+      </w:pPr>
+    </w:lvl>
+    <w:lvl w:ilvl="6">
+      <w:start w:val="1"/>
+      <w:numFmt w:val="decimal"/>
+      <w:lvlText w:val="%1.%2.%3.%4.%5.%6.%7."/>
+      <w:lvlJc w:val="left"/>
+      <w:pPr>
+        <w:ind w:left="3240" w:hanging="1080"/>
+      </w:pPr>
+    </w:lvl>
+    <w:lvl w:ilvl="7">
+      <w:start w:val="1"/>
+      <w:numFmt w:val="decimal"/>
+      <w:lvlText w:val="%1.%2.%3.%4.%5.%6.%7.%8."/>
+      <w:lvlJc w:val="left"/>
+      <w:pPr>
+        <w:ind w:left="3744" w:hanging="1224"/>
+      </w:pPr>
+    </w:lvl>
+    <w:lvl w:ilvl="8">
+      <w:start w:val="1"/>
+      <w:numFmt w:val="decimal"/>
+      <w:lvlText w:val="%1.%2.%3.%4.%5.%6.%7.%8.%9."/>
+      <w:lvlJc w:val="left"/>
+      <w:pPr>
+        <w:ind w:left="4320" w:hanging="1440"/>
+      </w:pPr>
+    </w:lvl>
+  </w:abstractNum>
+  <w:abstractNum w:abstractNumId="32">
     <w:nsid w:val="7E3C16AB"/>
     <w:multiLevelType w:val="hybridMultilevel"/>
     <w:tmpl w:val="87928E80"/>
@@ -11273,7 +12180,206 @@
       </w:rPr>
     </w:lvl>
   </w:abstractNum>
-  <w:abstractNum w:abstractNumId="25">
+  <w:abstractNum w:abstractNumId="33">
+    <w:nsid w:val="7E9F6C09"/>
+    <w:multiLevelType w:val="hybridMultilevel"/>
+    <w:tmpl w:val="EBA6F902"/>
+    <w:lvl w:ilvl="0" w:tplc="240A000F">
+      <w:start w:val="1"/>
+      <w:numFmt w:val="decimal"/>
+      <w:lvlText w:val="%1."/>
+      <w:lvlJc w:val="left"/>
+      <w:pPr>
+        <w:ind w:left="720" w:hanging="360"/>
+      </w:pPr>
+    </w:lvl>
+    <w:lvl w:ilvl="1" w:tplc="240A0019" w:tentative="1">
+      <w:start w:val="1"/>
+      <w:numFmt w:val="lowerLetter"/>
+      <w:lvlText w:val="%2."/>
+      <w:lvlJc w:val="left"/>
+      <w:pPr>
+        <w:ind w:left="1440" w:hanging="360"/>
+      </w:pPr>
+    </w:lvl>
+    <w:lvl w:ilvl="2" w:tplc="240A001B" w:tentative="1">
+      <w:start w:val="1"/>
+      <w:numFmt w:val="lowerRoman"/>
+      <w:lvlText w:val="%3."/>
+      <w:lvlJc w:val="right"/>
+      <w:pPr>
+        <w:ind w:left="2160" w:hanging="180"/>
+      </w:pPr>
+    </w:lvl>
+    <w:lvl w:ilvl="3" w:tplc="240A000F" w:tentative="1">
+      <w:start w:val="1"/>
+      <w:numFmt w:val="decimal"/>
+      <w:lvlText w:val="%4."/>
+      <w:lvlJc w:val="left"/>
+      <w:pPr>
+        <w:ind w:left="2880" w:hanging="360"/>
+      </w:pPr>
+    </w:lvl>
+    <w:lvl w:ilvl="4" w:tplc="240A0019" w:tentative="1">
+      <w:start w:val="1"/>
+      <w:numFmt w:val="lowerLetter"/>
+      <w:lvlText w:val="%5."/>
+      <w:lvlJc w:val="left"/>
+      <w:pPr>
+        <w:ind w:left="3600" w:hanging="360"/>
+      </w:pPr>
+    </w:lvl>
+    <w:lvl w:ilvl="5" w:tplc="240A001B" w:tentative="1">
+      <w:start w:val="1"/>
+      <w:numFmt w:val="lowerRoman"/>
+      <w:lvlText w:val="%6."/>
+      <w:lvlJc w:val="right"/>
+      <w:pPr>
+        <w:ind w:left="4320" w:hanging="180"/>
+      </w:pPr>
+    </w:lvl>
+    <w:lvl w:ilvl="6" w:tplc="240A000F" w:tentative="1">
+      <w:start w:val="1"/>
+      <w:numFmt w:val="decimal"/>
+      <w:lvlText w:val="%7."/>
+      <w:lvlJc w:val="left"/>
+      <w:pPr>
+        <w:ind w:left="5040" w:hanging="360"/>
+      </w:pPr>
+    </w:lvl>
+    <w:lvl w:ilvl="7" w:tplc="240A0019" w:tentative="1">
+      <w:start w:val="1"/>
+      <w:numFmt w:val="lowerLetter"/>
+      <w:lvlText w:val="%8."/>
+      <w:lvlJc w:val="left"/>
+      <w:pPr>
+        <w:ind w:left="5760" w:hanging="360"/>
+      </w:pPr>
+    </w:lvl>
+    <w:lvl w:ilvl="8" w:tplc="240A001B" w:tentative="1">
+      <w:start w:val="1"/>
+      <w:numFmt w:val="lowerRoman"/>
+      <w:lvlText w:val="%9."/>
+      <w:lvlJc w:val="right"/>
+      <w:pPr>
+        <w:ind w:left="6480" w:hanging="180"/>
+      </w:pPr>
+    </w:lvl>
+  </w:abstractNum>
+  <w:abstractNum w:abstractNumId="34">
+    <w:nsid w:val="7F4C5307"/>
+    <w:multiLevelType w:val="hybridMultilevel"/>
+    <w:tmpl w:val="F2A8CE8A"/>
+    <w:lvl w:ilvl="0" w:tplc="240A0001">
+      <w:start w:val="1"/>
+      <w:numFmt w:val="bullet"/>
+      <w:lvlText w:val=""/>
+      <w:lvlJc w:val="left"/>
+      <w:pPr>
+        <w:ind w:left="1440" w:hanging="360"/>
+      </w:pPr>
+      <w:rPr>
+        <w:rFonts w:ascii="Symbol" w:hAnsi="Symbol" w:hint="default"/>
+      </w:rPr>
+    </w:lvl>
+    <w:lvl w:ilvl="1" w:tplc="240A0003" w:tentative="1">
+      <w:start w:val="1"/>
+      <w:numFmt w:val="bullet"/>
+      <w:lvlText w:val="o"/>
+      <w:lvlJc w:val="left"/>
+      <w:pPr>
+        <w:ind w:left="2160" w:hanging="360"/>
+      </w:pPr>
+      <w:rPr>
+        <w:rFonts w:ascii="Courier New" w:hAnsi="Courier New" w:cs="Courier New" w:hint="default"/>
+      </w:rPr>
+    </w:lvl>
+    <w:lvl w:ilvl="2" w:tplc="240A0005" w:tentative="1">
+      <w:start w:val="1"/>
+      <w:numFmt w:val="bullet"/>
+      <w:lvlText w:val=""/>
+      <w:lvlJc w:val="left"/>
+      <w:pPr>
+        <w:ind w:left="2880" w:hanging="360"/>
+      </w:pPr>
+      <w:rPr>
+        <w:rFonts w:ascii="Wingdings" w:hAnsi="Wingdings" w:hint="default"/>
+      </w:rPr>
+    </w:lvl>
+    <w:lvl w:ilvl="3" w:tplc="240A0001" w:tentative="1">
+      <w:start w:val="1"/>
+      <w:numFmt w:val="bullet"/>
+      <w:lvlText w:val=""/>
+      <w:lvlJc w:val="left"/>
+      <w:pPr>
+        <w:ind w:left="3600" w:hanging="360"/>
+      </w:pPr>
+      <w:rPr>
+        <w:rFonts w:ascii="Symbol" w:hAnsi="Symbol" w:hint="default"/>
+      </w:rPr>
+    </w:lvl>
+    <w:lvl w:ilvl="4" w:tplc="240A0003" w:tentative="1">
+      <w:start w:val="1"/>
+      <w:numFmt w:val="bullet"/>
+      <w:lvlText w:val="o"/>
+      <w:lvlJc w:val="left"/>
+      <w:pPr>
+        <w:ind w:left="4320" w:hanging="360"/>
+      </w:pPr>
+      <w:rPr>
+        <w:rFonts w:ascii="Courier New" w:hAnsi="Courier New" w:cs="Courier New" w:hint="default"/>
+      </w:rPr>
+    </w:lvl>
+    <w:lvl w:ilvl="5" w:tplc="240A0005" w:tentative="1">
+      <w:start w:val="1"/>
+      <w:numFmt w:val="bullet"/>
+      <w:lvlText w:val=""/>
+      <w:lvlJc w:val="left"/>
+      <w:pPr>
+        <w:ind w:left="5040" w:hanging="360"/>
+      </w:pPr>
+      <w:rPr>
+        <w:rFonts w:ascii="Wingdings" w:hAnsi="Wingdings" w:hint="default"/>
+      </w:rPr>
+    </w:lvl>
+    <w:lvl w:ilvl="6" w:tplc="240A0001" w:tentative="1">
+      <w:start w:val="1"/>
+      <w:numFmt w:val="bullet"/>
+      <w:lvlText w:val=""/>
+      <w:lvlJc w:val="left"/>
+      <w:pPr>
+        <w:ind w:left="5760" w:hanging="360"/>
+      </w:pPr>
+      <w:rPr>
+        <w:rFonts w:ascii="Symbol" w:hAnsi="Symbol" w:hint="default"/>
+      </w:rPr>
+    </w:lvl>
+    <w:lvl w:ilvl="7" w:tplc="240A0003" w:tentative="1">
+      <w:start w:val="1"/>
+      <w:numFmt w:val="bullet"/>
+      <w:lvlText w:val="o"/>
+      <w:lvlJc w:val="left"/>
+      <w:pPr>
+        <w:ind w:left="6480" w:hanging="360"/>
+      </w:pPr>
+      <w:rPr>
+        <w:rFonts w:ascii="Courier New" w:hAnsi="Courier New" w:cs="Courier New" w:hint="default"/>
+      </w:rPr>
+    </w:lvl>
+    <w:lvl w:ilvl="8" w:tplc="240A0005" w:tentative="1">
+      <w:start w:val="1"/>
+      <w:numFmt w:val="bullet"/>
+      <w:lvlText w:val=""/>
+      <w:lvlJc w:val="left"/>
+      <w:pPr>
+        <w:ind w:left="7200" w:hanging="360"/>
+      </w:pPr>
+      <w:rPr>
+        <w:rFonts w:ascii="Wingdings" w:hAnsi="Wingdings" w:hint="default"/>
+      </w:rPr>
+    </w:lvl>
+  </w:abstractNum>
+  <w:abstractNum w:abstractNumId="35">
     <w:nsid w:val="7F8E4B2F"/>
     <w:multiLevelType w:val="hybridMultilevel"/>
     <w:tmpl w:val="171E40F2"/>
@@ -11387,82 +12493,112 @@
     </w:lvl>
   </w:abstractNum>
   <w:num w:numId="1">
+    <w:abstractNumId w:val="24"/>
+  </w:num>
+  <w:num w:numId="2">
+    <w:abstractNumId w:val="18"/>
+  </w:num>
+  <w:num w:numId="3">
+    <w:abstractNumId w:val="23"/>
+  </w:num>
+  <w:num w:numId="4">
+    <w:abstractNumId w:val="2"/>
+  </w:num>
+  <w:num w:numId="5">
+    <w:abstractNumId w:val="8"/>
+  </w:num>
+  <w:num w:numId="6">
+    <w:abstractNumId w:val="11"/>
+  </w:num>
+  <w:num w:numId="7">
+    <w:abstractNumId w:val="12"/>
+  </w:num>
+  <w:num w:numId="8">
+    <w:abstractNumId w:val="10"/>
+  </w:num>
+  <w:num w:numId="9">
+    <w:abstractNumId w:val="15"/>
+  </w:num>
+  <w:num w:numId="10">
+    <w:abstractNumId w:val="1"/>
+  </w:num>
+  <w:num w:numId="11">
+    <w:abstractNumId w:val="3"/>
+  </w:num>
+  <w:num w:numId="12">
+    <w:abstractNumId w:val="17"/>
+  </w:num>
+  <w:num w:numId="13">
+    <w:abstractNumId w:val="20"/>
+  </w:num>
+  <w:num w:numId="14">
+    <w:abstractNumId w:val="6"/>
+  </w:num>
+  <w:num w:numId="15">
+    <w:abstractNumId w:val="21"/>
+  </w:num>
+  <w:num w:numId="16">
+    <w:abstractNumId w:val="14"/>
+  </w:num>
+  <w:num w:numId="17">
+    <w:abstractNumId w:val="13"/>
+  </w:num>
+  <w:num w:numId="18">
+    <w:abstractNumId w:val="25"/>
+  </w:num>
+  <w:num w:numId="19">
+    <w:abstractNumId w:val="32"/>
+  </w:num>
+  <w:num w:numId="20">
+    <w:abstractNumId w:val="7"/>
+  </w:num>
+  <w:num w:numId="21">
+    <w:abstractNumId w:val="27"/>
+  </w:num>
+  <w:num w:numId="22">
+    <w:abstractNumId w:val="35"/>
+  </w:num>
+  <w:num w:numId="23">
+    <w:abstractNumId w:val="26"/>
+  </w:num>
+  <w:num w:numId="24">
+    <w:abstractNumId w:val="30"/>
+  </w:num>
+  <w:num w:numId="25">
+    <w:abstractNumId w:val="5"/>
+  </w:num>
+  <w:num w:numId="26">
+    <w:abstractNumId w:val="4"/>
+  </w:num>
+  <w:num w:numId="27">
+    <w:abstractNumId w:val="33"/>
+  </w:num>
+  <w:num w:numId="28">
+    <w:abstractNumId w:val="22"/>
+  </w:num>
+  <w:num w:numId="29">
+    <w:abstractNumId w:val="28"/>
+  </w:num>
+  <w:num w:numId="30">
+    <w:abstractNumId w:val="16"/>
+  </w:num>
+  <w:num w:numId="31">
+    <w:abstractNumId w:val="29"/>
+  </w:num>
+  <w:num w:numId="32">
+    <w:abstractNumId w:val="34"/>
+  </w:num>
+  <w:num w:numId="33">
     <w:abstractNumId w:val="19"/>
   </w:num>
-  <w:num w:numId="2">
-    <w:abstractNumId w:val="15"/>
-  </w:num>
-  <w:num w:numId="3">
-    <w:abstractNumId w:val="18"/>
-  </w:num>
-  <w:num w:numId="4">
-    <w:abstractNumId w:val="1"/>
-  </w:num>
-  <w:num w:numId="5">
-    <w:abstractNumId w:val="7"/>
-  </w:num>
-  <w:num w:numId="6">
-    <w:abstractNumId w:val="9"/>
-  </w:num>
-  <w:num w:numId="7">
-    <w:abstractNumId w:val="10"/>
-  </w:num>
-  <w:num w:numId="8">
-    <w:abstractNumId w:val="8"/>
-  </w:num>
-  <w:num w:numId="9">
-    <w:abstractNumId w:val="13"/>
-  </w:num>
-  <w:num w:numId="10">
+  <w:num w:numId="34">
     <w:abstractNumId w:val="0"/>
   </w:num>
-  <w:num w:numId="11">
-    <w:abstractNumId w:val="2"/>
+  <w:num w:numId="35">
+    <w:abstractNumId w:val="31"/>
   </w:num>
-  <w:num w:numId="12">
-    <w:abstractNumId w:val="14"/>
-  </w:num>
-  <w:num w:numId="13">
-    <w:abstractNumId w:val="16"/>
-  </w:num>
-  <w:num w:numId="14">
-    <w:abstractNumId w:val="5"/>
-  </w:num>
-  <w:num w:numId="15">
-    <w:abstractNumId w:val="17"/>
-  </w:num>
-  <w:num w:numId="16">
-    <w:abstractNumId w:val="12"/>
-  </w:num>
-  <w:num w:numId="17">
-    <w:abstractNumId w:val="11"/>
-  </w:num>
-  <w:num w:numId="18">
-    <w:abstractNumId w:val="20"/>
-  </w:num>
-  <w:num w:numId="19">
-    <w:abstractNumId w:val="24"/>
-  </w:num>
-  <w:num w:numId="20">
-    <w:abstractNumId w:val="6"/>
-  </w:num>
-  <w:num w:numId="21">
-    <w:abstractNumId w:val="22"/>
-  </w:num>
-  <w:num w:numId="22">
-    <w:abstractNumId w:val="25"/>
-  </w:num>
-  <w:num w:numId="23">
-    <w:abstractNumId w:val="21"/>
-  </w:num>
-  <w:num w:numId="24">
-    <w:abstractNumId w:val="23"/>
-  </w:num>
-  <w:num w:numId="25">
-    <w:abstractNumId w:val="4"/>
-  </w:num>
-  <w:num w:numId="26">
-    <w:abstractNumId w:val="3"/>
+  <w:num w:numId="36">
+    <w:abstractNumId w:val="9"/>
   </w:num>
 </w:numbering>
 </file>
@@ -11680,7 +12816,6 @@
         <w:numId w:val="16"/>
       </w:numPr>
       <w:spacing w:before="120" w:after="120"/>
-      <w:ind w:left="578" w:hanging="578"/>
       <w:jc w:val="left"/>
       <w:outlineLvl w:val="1"/>
     </w:pPr>
@@ -11731,7 +12866,6 @@
         <w:ilvl w:val="3"/>
         <w:numId w:val="16"/>
       </w:numPr>
-      <w:ind w:left="862" w:hanging="862"/>
       <w:outlineLvl w:val="3"/>
     </w:pPr>
     <w:rPr>
@@ -11878,7 +13012,6 @@
   <w:style w:type="character" w:default="1" w:styleId="Fuentedeprrafopredeter">
     <w:name w:val="Default Paragraph Font"/>
     <w:uiPriority w:val="1"/>
-    <w:semiHidden/>
     <w:unhideWhenUsed/>
   </w:style>
   <w:style w:type="table" w:default="1" w:styleId="Tablanormal">
@@ -12331,8 +13464,12 @@
     <w:autoRedefine/>
     <w:uiPriority w:val="39"/>
     <w:unhideWhenUsed/>
-    <w:rsid w:val="00F32D6C"/>
+    <w:rsid w:val="003F4190"/>
     <w:pPr>
+      <w:tabs>
+        <w:tab w:val="left" w:pos="880"/>
+        <w:tab w:val="right" w:leader="dot" w:pos="8828"/>
+      </w:tabs>
       <w:spacing w:after="100"/>
       <w:ind w:left="220"/>
     </w:pPr>
@@ -15061,7 +16198,7 @@
 </file>
 
 <file path=customXml/itemProps2.xml><?xml version="1.0" encoding="utf-8"?>
-<ds:datastoreItem xmlns:ds="http://schemas.openxmlformats.org/officeDocument/2006/customXml" ds:itemID="{5DECC7DD-5C53-4AE2-9541-AC290D2AB892}">
+<ds:datastoreItem xmlns:ds="http://schemas.openxmlformats.org/officeDocument/2006/customXml" ds:itemID="{8AFB193A-6E99-4167-82E6-4AB46303950F}">
   <ds:schemaRefs>
     <ds:schemaRef ds:uri="http://schemas.openxmlformats.org/officeDocument/2006/bibliography"/>
   </ds:schemaRefs>

</xml_diff>